<commit_message>
Update and replace CAG Mimarisi Smart Analizi docs
Updated 'Model Kalitesi ve Pedagoji Kazanımı Smart Analizi.docx'. Replaced 'Sistem Verimliliği Kazanımı (CAG Mimarisi) Smart Analizi.docx' with a new version named 'Sistem Verimliliği Kazanımı (CAG Mimarisi) Smart Analizi-2.docx'.
</commit_message>
<xml_diff>
--- a/smart_analizler/Model Kalitesi ve Pedagoji Kazanımı Smart Analizi.docx
+++ b/smart_analizler/Model Kalitesi ve Pedagoji Kazanımı Smart Analizi.docx
@@ -2,23 +2,23 @@
 <file path=word/document.xml><?xml version="1.0" encoding="utf-8"?>
 <w:document xmlns:wpc="http://schemas.microsoft.com/office/word/2010/wordprocessingCanvas" xmlns:cx="http://schemas.microsoft.com/office/drawing/2014/chartex" xmlns:mc="http://schemas.openxmlformats.org/markup-compatibility/2006" xmlns:o="urn:schemas-microsoft-com:office:office" xmlns:r="http://schemas.openxmlformats.org/officeDocument/2006/relationships" xmlns:m="http://schemas.openxmlformats.org/officeDocument/2006/math" xmlns:v="urn:schemas-microsoft-com:vml" xmlns:wp14="http://schemas.microsoft.com/office/word/2010/wordprocessingDrawing" xmlns:wp="http://schemas.openxmlformats.org/drawingml/2006/wordprocessingDrawing" xmlns:w10="urn:schemas-microsoft-com:office:word" xmlns:w="http://schemas.openxmlformats.org/wordprocessingml/2006/main" xmlns:w14="http://schemas.microsoft.com/office/word/2010/wordml" xmlns:w15="http://schemas.microsoft.com/office/word/2012/wordml" xmlns:w16se="http://schemas.microsoft.com/office/word/2015/wordml/symex" xmlns:wpg="http://schemas.microsoft.com/office/word/2010/wordprocessingGroup" xmlns:wpi="http://schemas.microsoft.com/office/word/2010/wordprocessingInk" xmlns:wne="http://schemas.microsoft.com/office/word/2006/wordml" xmlns:wps="http://schemas.microsoft.com/office/word/2010/wordprocessingShape" mc:Ignorable="w14 w15 w16se wp14">
   <w:body>
-    <w:p>
+    <w:p xmlns:wp14="http://schemas.microsoft.com/office/word/2010/wordml" wp14:textId="77777777">
       <w:pPr>
         <w:spacing w:after="0" w:line="240" w:lineRule="auto"/>
         <w:rPr>
-          <w:rFonts w:ascii="Times New Roman" w:eastAsia="Times New Roman" w:hAnsi="Times New Roman" w:cs="Times New Roman"/>
+          <w:rFonts w:ascii="Times New Roman" w:hAnsi="Times New Roman" w:eastAsia="Times New Roman" w:cs="Times New Roman"/>
           <w:sz w:val="24"/>
           <w:szCs w:val="24"/>
           <w:lang w:eastAsia="tr-TR"/>
         </w:rPr>
       </w:pPr>
     </w:p>
-    <w:p>
+    <w:p xmlns:wp14="http://schemas.microsoft.com/office/word/2010/wordml" wp14:textId="77777777">
       <w:pPr>
         <w:spacing w:before="100" w:beforeAutospacing="1" w:after="100" w:afterAutospacing="1" w:line="240" w:lineRule="auto"/>
         <w:outlineLvl w:val="2"/>
         <w:rPr>
-          <w:rFonts w:ascii="Times New Roman" w:eastAsia="Times New Roman" w:hAnsi="Times New Roman" w:cs="Times New Roman"/>
+          <w:rFonts w:ascii="Times New Roman" w:hAnsi="Times New Roman" w:eastAsia="Times New Roman" w:cs="Times New Roman"/>
           <w:b/>
           <w:bCs/>
           <w:sz w:val="27"/>
@@ -28,7 +28,7 @@
       </w:pPr>
       <w:r>
         <w:rPr>
-          <w:rFonts w:ascii="Times New Roman" w:eastAsia="Times New Roman" w:hAnsi="Times New Roman" w:cs="Times New Roman"/>
+          <w:rFonts w:ascii="Times New Roman" w:hAnsi="Times New Roman" w:eastAsia="Times New Roman" w:cs="Times New Roman"/>
           <w:b/>
           <w:bCs/>
           <w:sz w:val="27"/>
@@ -37,11 +37,11 @@
         </w:rPr>
         <w:t>Kaz</w:t>
       </w:r>
-      <w:bookmarkStart w:id="0" w:name="_GoBack"/>
+      <w:bookmarkStart w:name="_GoBack" w:id="0"/>
       <w:bookmarkEnd w:id="0"/>
       <w:r>
         <w:rPr>
-          <w:rFonts w:ascii="Times New Roman" w:eastAsia="Times New Roman" w:hAnsi="Times New Roman" w:cs="Times New Roman"/>
+          <w:rFonts w:ascii="Times New Roman" w:hAnsi="Times New Roman" w:eastAsia="Times New Roman" w:cs="Times New Roman"/>
           <w:b/>
           <w:bCs/>
           <w:sz w:val="27"/>
@@ -51,19 +51,19 @@
         <w:t>anım 2: Model Çıktı Kalitesi ve Pedagojik Yetkinlik Değerlendirmesi</w:t>
       </w:r>
     </w:p>
-    <w:p>
+    <w:p xmlns:wp14="http://schemas.microsoft.com/office/word/2010/wordml" wp14:textId="77777777">
       <w:pPr>
         <w:spacing w:before="100" w:beforeAutospacing="1" w:after="100" w:afterAutospacing="1" w:line="240" w:lineRule="auto"/>
         <w:rPr>
-          <w:rFonts w:ascii="Times New Roman" w:eastAsia="Times New Roman" w:hAnsi="Times New Roman" w:cs="Times New Roman"/>
-          <w:sz w:val="24"/>
-          <w:szCs w:val="24"/>
-          <w:lang w:eastAsia="tr-TR"/>
-        </w:rPr>
-      </w:pPr>
-      <w:r>
-        <w:rPr>
-          <w:rFonts w:ascii="Times New Roman" w:eastAsia="Times New Roman" w:hAnsi="Times New Roman" w:cs="Times New Roman"/>
+          <w:rFonts w:ascii="Times New Roman" w:hAnsi="Times New Roman" w:eastAsia="Times New Roman" w:cs="Times New Roman"/>
+          <w:sz w:val="24"/>
+          <w:szCs w:val="24"/>
+          <w:lang w:eastAsia="tr-TR"/>
+        </w:rPr>
+      </w:pPr>
+      <w:r>
+        <w:rPr>
+          <w:rFonts w:ascii="Times New Roman" w:hAnsi="Times New Roman" w:eastAsia="Times New Roman" w:cs="Times New Roman"/>
           <w:sz w:val="24"/>
           <w:szCs w:val="24"/>
           <w:lang w:eastAsia="tr-TR"/>
@@ -73,7 +73,7 @@
       <w:proofErr w:type="spellStart"/>
       <w:r>
         <w:rPr>
-          <w:rFonts w:ascii="Times New Roman" w:eastAsia="Times New Roman" w:hAnsi="Times New Roman" w:cs="Times New Roman"/>
+          <w:rFonts w:ascii="Times New Roman" w:hAnsi="Times New Roman" w:eastAsia="Times New Roman" w:cs="Times New Roman"/>
           <w:sz w:val="24"/>
           <w:szCs w:val="24"/>
           <w:lang w:eastAsia="tr-TR"/>
@@ -83,7 +83,7 @@
       <w:proofErr w:type="spellEnd"/>
       <w:r>
         <w:rPr>
-          <w:rFonts w:ascii="Times New Roman" w:eastAsia="Times New Roman" w:hAnsi="Times New Roman" w:cs="Times New Roman"/>
+          <w:rFonts w:ascii="Times New Roman" w:hAnsi="Times New Roman" w:eastAsia="Times New Roman" w:cs="Times New Roman"/>
           <w:sz w:val="24"/>
           <w:szCs w:val="24"/>
           <w:lang w:eastAsia="tr-TR"/>
@@ -92,7 +92,7 @@
       </w:r>
       <w:r>
         <w:rPr>
-          <w:rFonts w:ascii="Times New Roman" w:eastAsia="Times New Roman" w:hAnsi="Times New Roman" w:cs="Times New Roman"/>
+          <w:rFonts w:ascii="Times New Roman" w:hAnsi="Times New Roman" w:eastAsia="Times New Roman" w:cs="Times New Roman"/>
           <w:b/>
           <w:bCs/>
           <w:sz w:val="24"/>
@@ -103,7 +103,7 @@
       </w:r>
       <w:r>
         <w:rPr>
-          <w:rFonts w:ascii="Times New Roman" w:eastAsia="Times New Roman" w:hAnsi="Times New Roman" w:cs="Times New Roman"/>
+          <w:rFonts w:ascii="Times New Roman" w:hAnsi="Times New Roman" w:eastAsia="Times New Roman" w:cs="Times New Roman"/>
           <w:sz w:val="24"/>
           <w:szCs w:val="24"/>
           <w:lang w:eastAsia="tr-TR"/>
@@ -113,7 +113,7 @@
       <w:proofErr w:type="gramStart"/>
       <w:r>
         <w:rPr>
-          <w:rFonts w:ascii="Times New Roman" w:eastAsia="Times New Roman" w:hAnsi="Times New Roman" w:cs="Times New Roman"/>
+          <w:rFonts w:ascii="Times New Roman" w:hAnsi="Times New Roman" w:eastAsia="Times New Roman" w:cs="Times New Roman"/>
           <w:sz w:val="24"/>
           <w:szCs w:val="24"/>
           <w:lang w:eastAsia="tr-TR"/>
@@ -123,7 +123,7 @@
       <w:proofErr w:type="gramEnd"/>
       <w:r>
         <w:rPr>
-          <w:rFonts w:ascii="Times New Roman" w:eastAsia="Times New Roman" w:hAnsi="Times New Roman" w:cs="Times New Roman"/>
+          <w:rFonts w:ascii="Times New Roman" w:hAnsi="Times New Roman" w:eastAsia="Times New Roman" w:cs="Times New Roman"/>
           <w:sz w:val="24"/>
           <w:szCs w:val="24"/>
           <w:lang w:eastAsia="tr-TR"/>
@@ -131,22 +131,22 @@
         <w:t xml:space="preserve"> bir "metin üreticisi" statüsünden, analitik düşünebilen bir "soru yazarı" statüsüne yükseltmektir.</w:t>
       </w:r>
     </w:p>
-    <w:p>
+    <w:p xmlns:wp14="http://schemas.microsoft.com/office/word/2010/wordml" wp14:textId="77777777">
       <w:pPr>
         <w:spacing w:before="100" w:beforeAutospacing="1" w:after="100" w:afterAutospacing="1" w:line="240" w:lineRule="auto"/>
         <w:outlineLvl w:val="3"/>
         <w:rPr>
-          <w:rFonts w:ascii="Times New Roman" w:eastAsia="Times New Roman" w:hAnsi="Times New Roman" w:cs="Times New Roman"/>
-          <w:b/>
-          <w:bCs/>
-          <w:sz w:val="24"/>
-          <w:szCs w:val="24"/>
-          <w:lang w:eastAsia="tr-TR"/>
-        </w:rPr>
-      </w:pPr>
-      <w:r>
-        <w:rPr>
-          <w:rFonts w:ascii="Times New Roman" w:eastAsia="Times New Roman" w:hAnsi="Times New Roman" w:cs="Times New Roman"/>
+          <w:rFonts w:ascii="Times New Roman" w:hAnsi="Times New Roman" w:eastAsia="Times New Roman" w:cs="Times New Roman"/>
+          <w:b/>
+          <w:bCs/>
+          <w:sz w:val="24"/>
+          <w:szCs w:val="24"/>
+          <w:lang w:eastAsia="tr-TR"/>
+        </w:rPr>
+      </w:pPr>
+      <w:r>
+        <w:rPr>
+          <w:rFonts w:ascii="Times New Roman" w:hAnsi="Times New Roman" w:eastAsia="Times New Roman" w:cs="Times New Roman"/>
           <w:b/>
           <w:bCs/>
           <w:sz w:val="24"/>
@@ -158,7 +158,7 @@
       <w:proofErr w:type="spellStart"/>
       <w:r>
         <w:rPr>
-          <w:rFonts w:ascii="Times New Roman" w:eastAsia="Times New Roman" w:hAnsi="Times New Roman" w:cs="Times New Roman"/>
+          <w:rFonts w:ascii="Times New Roman" w:hAnsi="Times New Roman" w:eastAsia="Times New Roman" w:cs="Times New Roman"/>
           <w:b/>
           <w:bCs/>
           <w:sz w:val="24"/>
@@ -170,7 +170,7 @@
       <w:proofErr w:type="spellEnd"/>
       <w:r>
         <w:rPr>
-          <w:rFonts w:ascii="Times New Roman" w:eastAsia="Times New Roman" w:hAnsi="Times New Roman" w:cs="Times New Roman"/>
+          <w:rFonts w:ascii="Times New Roman" w:hAnsi="Times New Roman" w:eastAsia="Times New Roman" w:cs="Times New Roman"/>
           <w:b/>
           <w:bCs/>
           <w:sz w:val="24"/>
@@ -180,19 +180,19 @@
         <w:t xml:space="preserve"> - Spesifik)</w:t>
       </w:r>
     </w:p>
-    <w:p>
+    <w:p xmlns:wp14="http://schemas.microsoft.com/office/word/2010/wordml" wp14:textId="77777777">
       <w:pPr>
         <w:spacing w:before="100" w:beforeAutospacing="1" w:after="100" w:afterAutospacing="1" w:line="240" w:lineRule="auto"/>
         <w:rPr>
-          <w:rFonts w:ascii="Times New Roman" w:eastAsia="Times New Roman" w:hAnsi="Times New Roman" w:cs="Times New Roman"/>
-          <w:sz w:val="24"/>
-          <w:szCs w:val="24"/>
-          <w:lang w:eastAsia="tr-TR"/>
-        </w:rPr>
-      </w:pPr>
-      <w:r>
-        <w:rPr>
-          <w:rFonts w:ascii="Times New Roman" w:eastAsia="Times New Roman" w:hAnsi="Times New Roman" w:cs="Times New Roman"/>
+          <w:rFonts w:ascii="Times New Roman" w:hAnsi="Times New Roman" w:eastAsia="Times New Roman" w:cs="Times New Roman"/>
+          <w:sz w:val="24"/>
+          <w:szCs w:val="24"/>
+          <w:lang w:eastAsia="tr-TR"/>
+        </w:rPr>
+      </w:pPr>
+      <w:r>
+        <w:rPr>
+          <w:rFonts w:ascii="Times New Roman" w:hAnsi="Times New Roman" w:eastAsia="Times New Roman" w:cs="Times New Roman"/>
           <w:sz w:val="24"/>
           <w:szCs w:val="24"/>
           <w:lang w:eastAsia="tr-TR"/>
@@ -201,7 +201,7 @@
       </w:r>
       <w:r>
         <w:rPr>
-          <w:rFonts w:ascii="Times New Roman" w:eastAsia="Times New Roman" w:hAnsi="Times New Roman" w:cs="Times New Roman"/>
+          <w:rFonts w:ascii="Times New Roman" w:hAnsi="Times New Roman" w:eastAsia="Times New Roman" w:cs="Times New Roman"/>
           <w:b/>
           <w:bCs/>
           <w:sz w:val="24"/>
@@ -212,7 +212,7 @@
       </w:r>
       <w:r>
         <w:rPr>
-          <w:rFonts w:ascii="Times New Roman" w:eastAsia="Times New Roman" w:hAnsi="Times New Roman" w:cs="Times New Roman"/>
+          <w:rFonts w:ascii="Times New Roman" w:hAnsi="Times New Roman" w:eastAsia="Times New Roman" w:cs="Times New Roman"/>
           <w:sz w:val="24"/>
           <w:szCs w:val="24"/>
           <w:lang w:eastAsia="tr-TR"/>
@@ -222,7 +222,7 @@
       <w:proofErr w:type="gramStart"/>
       <w:r>
         <w:rPr>
-          <w:rFonts w:ascii="Times New Roman" w:eastAsia="Times New Roman" w:hAnsi="Times New Roman" w:cs="Times New Roman"/>
+          <w:rFonts w:ascii="Times New Roman" w:hAnsi="Times New Roman" w:eastAsia="Times New Roman" w:cs="Times New Roman"/>
           <w:sz w:val="24"/>
           <w:szCs w:val="24"/>
           <w:lang w:eastAsia="tr-TR"/>
@@ -232,7 +232,7 @@
       <w:proofErr w:type="gramEnd"/>
       <w:r>
         <w:rPr>
-          <w:rFonts w:ascii="Times New Roman" w:eastAsia="Times New Roman" w:hAnsi="Times New Roman" w:cs="Times New Roman"/>
+          <w:rFonts w:ascii="Times New Roman" w:hAnsi="Times New Roman" w:eastAsia="Times New Roman" w:cs="Times New Roman"/>
           <w:sz w:val="24"/>
           <w:szCs w:val="24"/>
           <w:lang w:eastAsia="tr-TR"/>
@@ -242,7 +242,7 @@
       <w:proofErr w:type="spellStart"/>
       <w:r>
         <w:rPr>
-          <w:rFonts w:ascii="Times New Roman" w:eastAsia="Times New Roman" w:hAnsi="Times New Roman" w:cs="Times New Roman"/>
+          <w:rFonts w:ascii="Times New Roman" w:hAnsi="Times New Roman" w:eastAsia="Times New Roman" w:cs="Times New Roman"/>
           <w:sz w:val="24"/>
           <w:szCs w:val="24"/>
           <w:lang w:eastAsia="tr-TR"/>
@@ -252,7 +252,7 @@
       <w:proofErr w:type="spellEnd"/>
       <w:r>
         <w:rPr>
-          <w:rFonts w:ascii="Times New Roman" w:eastAsia="Times New Roman" w:hAnsi="Times New Roman" w:cs="Times New Roman"/>
+          <w:rFonts w:ascii="Times New Roman" w:hAnsi="Times New Roman" w:eastAsia="Times New Roman" w:cs="Times New Roman"/>
           <w:sz w:val="24"/>
           <w:szCs w:val="24"/>
           <w:lang w:eastAsia="tr-TR"/>
@@ -262,7 +262,7 @@
       <w:proofErr w:type="spellStart"/>
       <w:r>
         <w:rPr>
-          <w:rFonts w:ascii="Times New Roman" w:eastAsia="Times New Roman" w:hAnsi="Times New Roman" w:cs="Times New Roman"/>
+          <w:rFonts w:ascii="Times New Roman" w:hAnsi="Times New Roman" w:eastAsia="Times New Roman" w:cs="Times New Roman"/>
           <w:sz w:val="24"/>
           <w:szCs w:val="24"/>
           <w:lang w:eastAsia="tr-TR"/>
@@ -272,7 +272,7 @@
       <w:proofErr w:type="spellEnd"/>
       <w:r>
         <w:rPr>
-          <w:rFonts w:ascii="Times New Roman" w:eastAsia="Times New Roman" w:hAnsi="Times New Roman" w:cs="Times New Roman"/>
+          <w:rFonts w:ascii="Times New Roman" w:hAnsi="Times New Roman" w:eastAsia="Times New Roman" w:cs="Times New Roman"/>
           <w:sz w:val="24"/>
           <w:szCs w:val="24"/>
           <w:lang w:eastAsia="tr-TR"/>
@@ -281,7 +281,7 @@
       </w:r>
       <w:r>
         <w:rPr>
-          <w:rFonts w:ascii="Times New Roman" w:eastAsia="Times New Roman" w:hAnsi="Times New Roman" w:cs="Times New Roman"/>
+          <w:rFonts w:ascii="Times New Roman" w:hAnsi="Times New Roman" w:eastAsia="Times New Roman" w:cs="Times New Roman"/>
           <w:b/>
           <w:bCs/>
           <w:sz w:val="24"/>
@@ -292,7 +292,7 @@
       </w:r>
       <w:r>
         <w:rPr>
-          <w:rFonts w:ascii="Times New Roman" w:eastAsia="Times New Roman" w:hAnsi="Times New Roman" w:cs="Times New Roman"/>
+          <w:rFonts w:ascii="Times New Roman" w:hAnsi="Times New Roman" w:eastAsia="Times New Roman" w:cs="Times New Roman"/>
           <w:sz w:val="24"/>
           <w:szCs w:val="24"/>
           <w:lang w:eastAsia="tr-TR"/>
@@ -302,7 +302,7 @@
       <w:proofErr w:type="gramStart"/>
       <w:r>
         <w:rPr>
-          <w:rFonts w:ascii="Times New Roman" w:eastAsia="Times New Roman" w:hAnsi="Times New Roman" w:cs="Times New Roman"/>
+          <w:rFonts w:ascii="Times New Roman" w:hAnsi="Times New Roman" w:eastAsia="Times New Roman" w:cs="Times New Roman"/>
           <w:sz w:val="24"/>
           <w:szCs w:val="24"/>
           <w:lang w:eastAsia="tr-TR"/>
@@ -312,7 +312,7 @@
       <w:proofErr w:type="gramEnd"/>
       <w:r>
         <w:rPr>
-          <w:rFonts w:ascii="Times New Roman" w:eastAsia="Times New Roman" w:hAnsi="Times New Roman" w:cs="Times New Roman"/>
+          <w:rFonts w:ascii="Times New Roman" w:hAnsi="Times New Roman" w:eastAsia="Times New Roman" w:cs="Times New Roman"/>
           <w:sz w:val="24"/>
           <w:szCs w:val="24"/>
           <w:lang w:eastAsia="tr-TR"/>
@@ -321,7 +321,7 @@
       </w:r>
       <w:r>
         <w:rPr>
-          <w:rFonts w:ascii="Times New Roman" w:eastAsia="Times New Roman" w:hAnsi="Times New Roman" w:cs="Times New Roman"/>
+          <w:rFonts w:ascii="Times New Roman" w:hAnsi="Times New Roman" w:eastAsia="Times New Roman" w:cs="Times New Roman"/>
           <w:b/>
           <w:bCs/>
           <w:sz w:val="24"/>
@@ -332,7 +332,7 @@
       </w:r>
       <w:r>
         <w:rPr>
-          <w:rFonts w:ascii="Times New Roman" w:eastAsia="Times New Roman" w:hAnsi="Times New Roman" w:cs="Times New Roman"/>
+          <w:rFonts w:ascii="Times New Roman" w:hAnsi="Times New Roman" w:eastAsia="Times New Roman" w:cs="Times New Roman"/>
           <w:sz w:val="24"/>
           <w:szCs w:val="24"/>
           <w:lang w:eastAsia="tr-TR"/>
@@ -340,22 +340,22 @@
         <w:t xml:space="preserve"> özgün kurgular oluşturmak üzere şartlandırılacaktır.</w:t>
       </w:r>
     </w:p>
-    <w:p>
+    <w:p xmlns:wp14="http://schemas.microsoft.com/office/word/2010/wordml" wp14:textId="77777777">
       <w:pPr>
         <w:spacing w:before="100" w:beforeAutospacing="1" w:after="100" w:afterAutospacing="1" w:line="240" w:lineRule="auto"/>
         <w:outlineLvl w:val="3"/>
         <w:rPr>
-          <w:rFonts w:ascii="Times New Roman" w:eastAsia="Times New Roman" w:hAnsi="Times New Roman" w:cs="Times New Roman"/>
-          <w:b/>
-          <w:bCs/>
-          <w:sz w:val="24"/>
-          <w:szCs w:val="24"/>
-          <w:lang w:eastAsia="tr-TR"/>
-        </w:rPr>
-      </w:pPr>
-      <w:r>
-        <w:rPr>
-          <w:rFonts w:ascii="Times New Roman" w:eastAsia="Times New Roman" w:hAnsi="Times New Roman" w:cs="Times New Roman"/>
+          <w:rFonts w:ascii="Times New Roman" w:hAnsi="Times New Roman" w:eastAsia="Times New Roman" w:cs="Times New Roman"/>
+          <w:b/>
+          <w:bCs/>
+          <w:sz w:val="24"/>
+          <w:szCs w:val="24"/>
+          <w:lang w:eastAsia="tr-TR"/>
+        </w:rPr>
+      </w:pPr>
+      <w:r>
+        <w:rPr>
+          <w:rFonts w:ascii="Times New Roman" w:hAnsi="Times New Roman" w:eastAsia="Times New Roman" w:cs="Times New Roman"/>
           <w:b/>
           <w:bCs/>
           <w:sz w:val="24"/>
@@ -367,7 +367,7 @@
       <w:proofErr w:type="spellStart"/>
       <w:r>
         <w:rPr>
-          <w:rFonts w:ascii="Times New Roman" w:eastAsia="Times New Roman" w:hAnsi="Times New Roman" w:cs="Times New Roman"/>
+          <w:rFonts w:ascii="Times New Roman" w:hAnsi="Times New Roman" w:eastAsia="Times New Roman" w:cs="Times New Roman"/>
           <w:b/>
           <w:bCs/>
           <w:sz w:val="24"/>
@@ -379,7 +379,7 @@
       <w:proofErr w:type="spellEnd"/>
       <w:r>
         <w:rPr>
-          <w:rFonts w:ascii="Times New Roman" w:eastAsia="Times New Roman" w:hAnsi="Times New Roman" w:cs="Times New Roman"/>
+          <w:rFonts w:ascii="Times New Roman" w:hAnsi="Times New Roman" w:eastAsia="Times New Roman" w:cs="Times New Roman"/>
           <w:b/>
           <w:bCs/>
           <w:sz w:val="24"/>
@@ -389,19 +389,19 @@
         <w:t xml:space="preserve"> - Ölçülebilir)</w:t>
       </w:r>
     </w:p>
-    <w:p>
+    <w:p xmlns:wp14="http://schemas.microsoft.com/office/word/2010/wordml" wp14:textId="77777777">
       <w:pPr>
         <w:spacing w:before="100" w:beforeAutospacing="1" w:after="100" w:afterAutospacing="1" w:line="240" w:lineRule="auto"/>
         <w:rPr>
-          <w:rFonts w:ascii="Times New Roman" w:eastAsia="Times New Roman" w:hAnsi="Times New Roman" w:cs="Times New Roman"/>
-          <w:sz w:val="24"/>
-          <w:szCs w:val="24"/>
-          <w:lang w:eastAsia="tr-TR"/>
-        </w:rPr>
-      </w:pPr>
-      <w:r>
-        <w:rPr>
-          <w:rFonts w:ascii="Times New Roman" w:eastAsia="Times New Roman" w:hAnsi="Times New Roman" w:cs="Times New Roman"/>
+          <w:rFonts w:ascii="Times New Roman" w:hAnsi="Times New Roman" w:eastAsia="Times New Roman" w:cs="Times New Roman"/>
+          <w:sz w:val="24"/>
+          <w:szCs w:val="24"/>
+          <w:lang w:eastAsia="tr-TR"/>
+        </w:rPr>
+      </w:pPr>
+      <w:r>
+        <w:rPr>
+          <w:rFonts w:ascii="Times New Roman" w:hAnsi="Times New Roman" w:eastAsia="Times New Roman" w:cs="Times New Roman"/>
           <w:sz w:val="24"/>
           <w:szCs w:val="24"/>
           <w:lang w:eastAsia="tr-TR"/>
@@ -411,7 +411,7 @@
       <w:proofErr w:type="spellStart"/>
       <w:r>
         <w:rPr>
-          <w:rFonts w:ascii="Times New Roman" w:eastAsia="Times New Roman" w:hAnsi="Times New Roman" w:cs="Times New Roman"/>
+          <w:rFonts w:ascii="Times New Roman" w:hAnsi="Times New Roman" w:eastAsia="Times New Roman" w:cs="Times New Roman"/>
           <w:sz w:val="24"/>
           <w:szCs w:val="24"/>
           <w:lang w:eastAsia="tr-TR"/>
@@ -421,7 +421,7 @@
       <w:proofErr w:type="spellEnd"/>
       <w:r>
         <w:rPr>
-          <w:rFonts w:ascii="Times New Roman" w:eastAsia="Times New Roman" w:hAnsi="Times New Roman" w:cs="Times New Roman"/>
+          <w:rFonts w:ascii="Times New Roman" w:hAnsi="Times New Roman" w:eastAsia="Times New Roman" w:cs="Times New Roman"/>
           <w:sz w:val="24"/>
           <w:szCs w:val="24"/>
           <w:lang w:eastAsia="tr-TR"/>
@@ -429,7 +429,7 @@
         <w:t xml:space="preserve"> yorumlara bırakılmadan, üç aşamalı somut bir doğrulama mekanizması ile ölçülecektir:</w:t>
       </w:r>
     </w:p>
-    <w:p>
+    <w:p xmlns:wp14="http://schemas.microsoft.com/office/word/2010/wordml" wp14:textId="77777777">
       <w:pPr>
         <w:numPr>
           <w:ilvl w:val="0"/>
@@ -437,15 +437,15 @@
         </w:numPr>
         <w:spacing w:before="100" w:beforeAutospacing="1" w:after="100" w:afterAutospacing="1" w:line="240" w:lineRule="auto"/>
         <w:rPr>
-          <w:rFonts w:ascii="Times New Roman" w:eastAsia="Times New Roman" w:hAnsi="Times New Roman" w:cs="Times New Roman"/>
-          <w:sz w:val="24"/>
-          <w:szCs w:val="24"/>
-          <w:lang w:eastAsia="tr-TR"/>
-        </w:rPr>
-      </w:pPr>
-      <w:r>
-        <w:rPr>
-          <w:rFonts w:ascii="Times New Roman" w:eastAsia="Times New Roman" w:hAnsi="Times New Roman" w:cs="Times New Roman"/>
+          <w:rFonts w:ascii="Times New Roman" w:hAnsi="Times New Roman" w:eastAsia="Times New Roman" w:cs="Times New Roman"/>
+          <w:sz w:val="24"/>
+          <w:szCs w:val="24"/>
+          <w:lang w:eastAsia="tr-TR"/>
+        </w:rPr>
+      </w:pPr>
+      <w:r>
+        <w:rPr>
+          <w:rFonts w:ascii="Times New Roman" w:hAnsi="Times New Roman" w:eastAsia="Times New Roman" w:cs="Times New Roman"/>
           <w:b/>
           <w:bCs/>
           <w:sz w:val="24"/>
@@ -457,7 +457,7 @@
       <w:proofErr w:type="spellStart"/>
       <w:r>
         <w:rPr>
-          <w:rFonts w:ascii="Times New Roman" w:eastAsia="Times New Roman" w:hAnsi="Times New Roman" w:cs="Times New Roman"/>
+          <w:rFonts w:ascii="Times New Roman" w:hAnsi="Times New Roman" w:eastAsia="Times New Roman" w:cs="Times New Roman"/>
           <w:b/>
           <w:bCs/>
           <w:sz w:val="24"/>
@@ -469,7 +469,7 @@
       <w:proofErr w:type="spellEnd"/>
       <w:r>
         <w:rPr>
-          <w:rFonts w:ascii="Times New Roman" w:eastAsia="Times New Roman" w:hAnsi="Times New Roman" w:cs="Times New Roman"/>
+          <w:rFonts w:ascii="Times New Roman" w:hAnsi="Times New Roman" w:eastAsia="Times New Roman" w:cs="Times New Roman"/>
           <w:b/>
           <w:bCs/>
           <w:sz w:val="24"/>
@@ -481,7 +481,7 @@
       <w:proofErr w:type="spellStart"/>
       <w:r>
         <w:rPr>
-          <w:rFonts w:ascii="Times New Roman" w:eastAsia="Times New Roman" w:hAnsi="Times New Roman" w:cs="Times New Roman"/>
+          <w:rFonts w:ascii="Times New Roman" w:hAnsi="Times New Roman" w:eastAsia="Times New Roman" w:cs="Times New Roman"/>
           <w:b/>
           <w:bCs/>
           <w:sz w:val="24"/>
@@ -493,7 +493,7 @@
       <w:proofErr w:type="spellEnd"/>
       <w:r>
         <w:rPr>
-          <w:rFonts w:ascii="Times New Roman" w:eastAsia="Times New Roman" w:hAnsi="Times New Roman" w:cs="Times New Roman"/>
+          <w:rFonts w:ascii="Times New Roman" w:hAnsi="Times New Roman" w:eastAsia="Times New Roman" w:cs="Times New Roman"/>
           <w:b/>
           <w:bCs/>
           <w:sz w:val="24"/>
@@ -504,7 +504,7 @@
       </w:r>
       <w:r>
         <w:rPr>
-          <w:rFonts w:ascii="Times New Roman" w:eastAsia="Times New Roman" w:hAnsi="Times New Roman" w:cs="Times New Roman"/>
+          <w:rFonts w:ascii="Times New Roman" w:hAnsi="Times New Roman" w:eastAsia="Times New Roman" w:cs="Times New Roman"/>
           <w:sz w:val="24"/>
           <w:szCs w:val="24"/>
           <w:lang w:eastAsia="tr-TR"/>
@@ -514,7 +514,7 @@
       <w:proofErr w:type="spellStart"/>
       <w:r>
         <w:rPr>
-          <w:rFonts w:ascii="Times New Roman" w:eastAsia="Times New Roman" w:hAnsi="Times New Roman" w:cs="Times New Roman"/>
+          <w:rFonts w:ascii="Times New Roman" w:hAnsi="Times New Roman" w:eastAsia="Times New Roman" w:cs="Times New Roman"/>
           <w:sz w:val="24"/>
           <w:szCs w:val="24"/>
           <w:lang w:eastAsia="tr-TR"/>
@@ -524,7 +524,7 @@
       <w:proofErr w:type="spellEnd"/>
       <w:r>
         <w:rPr>
-          <w:rFonts w:ascii="Times New Roman" w:eastAsia="Times New Roman" w:hAnsi="Times New Roman" w:cs="Times New Roman"/>
+          <w:rFonts w:ascii="Times New Roman" w:hAnsi="Times New Roman" w:eastAsia="Times New Roman" w:cs="Times New Roman"/>
           <w:sz w:val="24"/>
           <w:szCs w:val="24"/>
           <w:lang w:eastAsia="tr-TR"/>
@@ -534,7 +534,7 @@
       <w:proofErr w:type="spellStart"/>
       <w:r>
         <w:rPr>
-          <w:rFonts w:ascii="Times New Roman" w:eastAsia="Times New Roman" w:hAnsi="Times New Roman" w:cs="Times New Roman"/>
+          <w:rFonts w:ascii="Times New Roman" w:hAnsi="Times New Roman" w:eastAsia="Times New Roman" w:cs="Times New Roman"/>
           <w:sz w:val="24"/>
           <w:szCs w:val="24"/>
           <w:lang w:eastAsia="tr-TR"/>
@@ -544,7 +544,7 @@
       <w:proofErr w:type="spellEnd"/>
       <w:r>
         <w:rPr>
-          <w:rFonts w:ascii="Times New Roman" w:eastAsia="Times New Roman" w:hAnsi="Times New Roman" w:cs="Times New Roman"/>
+          <w:rFonts w:ascii="Times New Roman" w:hAnsi="Times New Roman" w:eastAsia="Times New Roman" w:cs="Times New Roman"/>
           <w:sz w:val="24"/>
           <w:szCs w:val="24"/>
           <w:lang w:eastAsia="tr-TR"/>
@@ -554,7 +554,7 @@
       <w:proofErr w:type="spellStart"/>
       <w:r>
         <w:rPr>
-          <w:rFonts w:ascii="Times New Roman" w:eastAsia="Times New Roman" w:hAnsi="Times New Roman" w:cs="Times New Roman"/>
+          <w:rFonts w:ascii="Times New Roman" w:hAnsi="Times New Roman" w:eastAsia="Times New Roman" w:cs="Times New Roman"/>
           <w:sz w:val="24"/>
           <w:szCs w:val="24"/>
           <w:lang w:eastAsia="tr-TR"/>
@@ -564,7 +564,7 @@
       <w:proofErr w:type="spellEnd"/>
       <w:r>
         <w:rPr>
-          <w:rFonts w:ascii="Times New Roman" w:eastAsia="Times New Roman" w:hAnsi="Times New Roman" w:cs="Times New Roman"/>
+          <w:rFonts w:ascii="Times New Roman" w:hAnsi="Times New Roman" w:eastAsia="Times New Roman" w:cs="Times New Roman"/>
           <w:sz w:val="24"/>
           <w:szCs w:val="24"/>
           <w:lang w:eastAsia="tr-TR"/>
@@ -573,7 +573,7 @@
       </w:r>
       <w:r>
         <w:rPr>
-          <w:rFonts w:ascii="Times New Roman" w:eastAsia="Times New Roman" w:hAnsi="Times New Roman" w:cs="Times New Roman"/>
+          <w:rFonts w:ascii="Times New Roman" w:hAnsi="Times New Roman" w:eastAsia="Times New Roman" w:cs="Times New Roman"/>
           <w:b/>
           <w:bCs/>
           <w:sz w:val="24"/>
@@ -584,7 +584,7 @@
       </w:r>
       <w:r>
         <w:rPr>
-          <w:rFonts w:ascii="Times New Roman" w:eastAsia="Times New Roman" w:hAnsi="Times New Roman" w:cs="Times New Roman"/>
+          <w:rFonts w:ascii="Times New Roman" w:hAnsi="Times New Roman" w:eastAsia="Times New Roman" w:cs="Times New Roman"/>
           <w:sz w:val="24"/>
           <w:szCs w:val="24"/>
           <w:lang w:eastAsia="tr-TR"/>
@@ -594,7 +594,7 @@
       <w:proofErr w:type="spellStart"/>
       <w:r>
         <w:rPr>
-          <w:rFonts w:ascii="Times New Roman" w:eastAsia="Times New Roman" w:hAnsi="Times New Roman" w:cs="Times New Roman"/>
+          <w:rFonts w:ascii="Times New Roman" w:hAnsi="Times New Roman" w:eastAsia="Times New Roman" w:cs="Times New Roman"/>
           <w:sz w:val="24"/>
           <w:szCs w:val="24"/>
           <w:lang w:eastAsia="tr-TR"/>
@@ -604,7 +604,7 @@
       <w:proofErr w:type="spellEnd"/>
       <w:r>
         <w:rPr>
-          <w:rFonts w:ascii="Times New Roman" w:eastAsia="Times New Roman" w:hAnsi="Times New Roman" w:cs="Times New Roman"/>
+          <w:rFonts w:ascii="Times New Roman" w:hAnsi="Times New Roman" w:eastAsia="Times New Roman" w:cs="Times New Roman"/>
           <w:sz w:val="24"/>
           <w:szCs w:val="24"/>
           <w:lang w:eastAsia="tr-TR"/>
@@ -612,7 +612,7 @@
         <w:t xml:space="preserve"> yapmadığının) kanıtıdır.</w:t>
       </w:r>
     </w:p>
-    <w:p>
+    <w:p xmlns:wp14="http://schemas.microsoft.com/office/word/2010/wordml" wp14:textId="77777777">
       <w:pPr>
         <w:numPr>
           <w:ilvl w:val="0"/>
@@ -620,15 +620,15 @@
         </w:numPr>
         <w:spacing w:before="100" w:beforeAutospacing="1" w:after="100" w:afterAutospacing="1" w:line="240" w:lineRule="auto"/>
         <w:rPr>
-          <w:rFonts w:ascii="Times New Roman" w:eastAsia="Times New Roman" w:hAnsi="Times New Roman" w:cs="Times New Roman"/>
-          <w:sz w:val="24"/>
-          <w:szCs w:val="24"/>
-          <w:lang w:eastAsia="tr-TR"/>
-        </w:rPr>
-      </w:pPr>
-      <w:r>
-        <w:rPr>
-          <w:rFonts w:ascii="Times New Roman" w:eastAsia="Times New Roman" w:hAnsi="Times New Roman" w:cs="Times New Roman"/>
+          <w:rFonts w:ascii="Times New Roman" w:hAnsi="Times New Roman" w:eastAsia="Times New Roman" w:cs="Times New Roman"/>
+          <w:sz w:val="24"/>
+          <w:szCs w:val="24"/>
+          <w:lang w:eastAsia="tr-TR"/>
+        </w:rPr>
+      </w:pPr>
+      <w:r>
+        <w:rPr>
+          <w:rFonts w:ascii="Times New Roman" w:hAnsi="Times New Roman" w:eastAsia="Times New Roman" w:cs="Times New Roman"/>
           <w:b/>
           <w:bCs/>
           <w:sz w:val="24"/>
@@ -640,7 +640,7 @@
       <w:proofErr w:type="spellStart"/>
       <w:r>
         <w:rPr>
-          <w:rFonts w:ascii="Times New Roman" w:eastAsia="Times New Roman" w:hAnsi="Times New Roman" w:cs="Times New Roman"/>
+          <w:rFonts w:ascii="Times New Roman" w:hAnsi="Times New Roman" w:eastAsia="Times New Roman" w:cs="Times New Roman"/>
           <w:b/>
           <w:bCs/>
           <w:sz w:val="24"/>
@@ -652,7 +652,7 @@
       <w:proofErr w:type="spellEnd"/>
       <w:r>
         <w:rPr>
-          <w:rFonts w:ascii="Times New Roman" w:eastAsia="Times New Roman" w:hAnsi="Times New Roman" w:cs="Times New Roman"/>
+          <w:rFonts w:ascii="Times New Roman" w:hAnsi="Times New Roman" w:eastAsia="Times New Roman" w:cs="Times New Roman"/>
           <w:b/>
           <w:bCs/>
           <w:sz w:val="24"/>
@@ -663,7 +663,7 @@
       </w:r>
       <w:r>
         <w:rPr>
-          <w:rFonts w:ascii="Times New Roman" w:eastAsia="Times New Roman" w:hAnsi="Times New Roman" w:cs="Times New Roman"/>
+          <w:rFonts w:ascii="Times New Roman" w:hAnsi="Times New Roman" w:eastAsia="Times New Roman" w:cs="Times New Roman"/>
           <w:sz w:val="24"/>
           <w:szCs w:val="24"/>
           <w:lang w:eastAsia="tr-TR"/>
@@ -673,7 +673,7 @@
       <w:proofErr w:type="spellStart"/>
       <w:r>
         <w:rPr>
-          <w:rFonts w:ascii="Times New Roman" w:eastAsia="Times New Roman" w:hAnsi="Times New Roman" w:cs="Times New Roman"/>
+          <w:rFonts w:ascii="Times New Roman" w:hAnsi="Times New Roman" w:eastAsia="Times New Roman" w:cs="Times New Roman"/>
           <w:sz w:val="24"/>
           <w:szCs w:val="24"/>
           <w:lang w:eastAsia="tr-TR"/>
@@ -683,7 +683,7 @@
       <w:proofErr w:type="spellEnd"/>
       <w:r>
         <w:rPr>
-          <w:rFonts w:ascii="Times New Roman" w:eastAsia="Times New Roman" w:hAnsi="Times New Roman" w:cs="Times New Roman"/>
+          <w:rFonts w:ascii="Times New Roman" w:hAnsi="Times New Roman" w:eastAsia="Times New Roman" w:cs="Times New Roman"/>
           <w:sz w:val="24"/>
           <w:szCs w:val="24"/>
           <w:lang w:eastAsia="tr-TR"/>
@@ -693,7 +693,7 @@
       <w:proofErr w:type="spellStart"/>
       <w:r>
         <w:rPr>
-          <w:rFonts w:ascii="Times New Roman" w:eastAsia="Times New Roman" w:hAnsi="Times New Roman" w:cs="Times New Roman"/>
+          <w:rFonts w:ascii="Times New Roman" w:hAnsi="Times New Roman" w:eastAsia="Times New Roman" w:cs="Times New Roman"/>
           <w:sz w:val="24"/>
           <w:szCs w:val="24"/>
           <w:lang w:eastAsia="tr-TR"/>
@@ -703,7 +703,7 @@
       <w:proofErr w:type="spellEnd"/>
       <w:r>
         <w:rPr>
-          <w:rFonts w:ascii="Times New Roman" w:eastAsia="Times New Roman" w:hAnsi="Times New Roman" w:cs="Times New Roman"/>
+          <w:rFonts w:ascii="Times New Roman" w:hAnsi="Times New Roman" w:eastAsia="Times New Roman" w:cs="Times New Roman"/>
           <w:sz w:val="24"/>
           <w:szCs w:val="24"/>
           <w:lang w:eastAsia="tr-TR"/>
@@ -712,7 +712,7 @@
       </w:r>
       <w:r>
         <w:rPr>
-          <w:rFonts w:ascii="Times New Roman" w:eastAsia="Times New Roman" w:hAnsi="Times New Roman" w:cs="Times New Roman"/>
+          <w:rFonts w:ascii="Times New Roman" w:hAnsi="Times New Roman" w:eastAsia="Times New Roman" w:cs="Times New Roman"/>
           <w:b/>
           <w:bCs/>
           <w:sz w:val="24"/>
@@ -723,7 +723,7 @@
       </w:r>
       <w:r>
         <w:rPr>
-          <w:rFonts w:ascii="Times New Roman" w:eastAsia="Times New Roman" w:hAnsi="Times New Roman" w:cs="Times New Roman"/>
+          <w:rFonts w:ascii="Times New Roman" w:hAnsi="Times New Roman" w:eastAsia="Times New Roman" w:cs="Times New Roman"/>
           <w:sz w:val="24"/>
           <w:szCs w:val="24"/>
           <w:lang w:eastAsia="tr-TR"/>
@@ -731,34 +731,56 @@
         <w:t xml:space="preserve"> uyum sağlaması hedeflenmektedir.</w:t>
       </w:r>
     </w:p>
-    <w:p>
+    <w:p xmlns:wp14="http://schemas.microsoft.com/office/word/2010/wordml" wp14:textId="1DB6EAE8">
       <w:pPr>
         <w:numPr>
           <w:ilvl w:val="0"/>
           <w:numId w:val="1"/>
         </w:numPr>
-        <w:spacing w:before="100" w:beforeAutospacing="1" w:after="100" w:afterAutospacing="1" w:line="240" w:lineRule="auto"/>
-        <w:rPr>
-          <w:rFonts w:ascii="Times New Roman" w:eastAsia="Times New Roman" w:hAnsi="Times New Roman" w:cs="Times New Roman"/>
-          <w:sz w:val="24"/>
-          <w:szCs w:val="24"/>
-          <w:lang w:eastAsia="tr-TR"/>
-        </w:rPr>
-      </w:pPr>
-      <w:r>
-        <w:rPr>
-          <w:rFonts w:ascii="Times New Roman" w:eastAsia="Times New Roman" w:hAnsi="Times New Roman" w:cs="Times New Roman"/>
-          <w:b/>
-          <w:bCs/>
-          <w:sz w:val="24"/>
-          <w:szCs w:val="24"/>
-          <w:lang w:eastAsia="tr-TR"/>
-        </w:rPr>
-        <w:t>Metrik 3: Uzman Onayı (Human Evaluation - 7+/10):</w:t>
-      </w:r>
-      <w:r>
-        <w:rPr>
-          <w:rFonts w:ascii="Times New Roman" w:eastAsia="Times New Roman" w:hAnsi="Times New Roman" w:cs="Times New Roman"/>
+        <w:spacing w:beforeAutospacing="on" w:afterAutospacing="on" w:line="240" w:lineRule="auto"/>
+        <w:rPr>
+          <w:rFonts w:ascii="Times New Roman" w:hAnsi="Times New Roman" w:eastAsia="Times New Roman" w:cs="Times New Roman"/>
+          <w:sz w:val="24"/>
+          <w:szCs w:val="24"/>
+          <w:lang w:eastAsia="tr-TR"/>
+        </w:rPr>
+      </w:pPr>
+      <w:r>
+        <w:rPr>
+          <w:rFonts w:ascii="Times New Roman" w:hAnsi="Times New Roman" w:eastAsia="Times New Roman" w:cs="Times New Roman"/>
+          <w:b w:val="1"/>
+          <w:bCs w:val="1"/>
+          <w:sz w:val="24"/>
+          <w:szCs w:val="24"/>
+          <w:lang w:eastAsia="tr-TR"/>
+        </w:rPr>
+        <w:t xml:space="preserve">Metrik 3: Uzman Onayı (Human </w:t>
+      </w:r>
+      <w:r>
+        <w:rPr>
+          <w:rFonts w:ascii="Times New Roman" w:hAnsi="Times New Roman" w:eastAsia="Times New Roman" w:cs="Times New Roman"/>
+          <w:b w:val="1"/>
+          <w:bCs w:val="1"/>
+          <w:sz w:val="24"/>
+          <w:szCs w:val="24"/>
+          <w:lang w:eastAsia="tr-TR"/>
+        </w:rPr>
+        <w:t>Evaluation -</w:t>
+      </w:r>
+      <w:r>
+        <w:rPr>
+          <w:rFonts w:ascii="Times New Roman" w:hAnsi="Times New Roman" w:eastAsia="Times New Roman" w:cs="Times New Roman"/>
+          <w:b w:val="1"/>
+          <w:bCs w:val="1"/>
+          <w:sz w:val="24"/>
+          <w:szCs w:val="24"/>
+          <w:lang w:eastAsia="tr-TR"/>
+        </w:rPr>
+        <w:t xml:space="preserve"> 7+/10):</w:t>
+      </w:r>
+      <w:r>
+        <w:rPr>
+          <w:rFonts w:ascii="Times New Roman" w:hAnsi="Times New Roman" w:eastAsia="Times New Roman" w:cs="Times New Roman"/>
           <w:sz w:val="24"/>
           <w:szCs w:val="24"/>
           <w:lang w:eastAsia="tr-TR"/>
@@ -767,9 +789,9 @@
       </w:r>
       <w:r>
         <w:rPr>
-          <w:rFonts w:ascii="Times New Roman" w:eastAsia="Times New Roman" w:hAnsi="Times New Roman" w:cs="Times New Roman"/>
-          <w:b/>
-          <w:bCs/>
+          <w:rFonts w:ascii="Times New Roman" w:hAnsi="Times New Roman" w:eastAsia="Times New Roman" w:cs="Times New Roman"/>
+          <w:b w:val="1"/>
+          <w:bCs w:val="1"/>
           <w:sz w:val="24"/>
           <w:szCs w:val="24"/>
           <w:lang w:eastAsia="tr-TR"/>
@@ -778,47 +800,43 @@
       </w:r>
       <w:r>
         <w:rPr>
-          <w:rFonts w:ascii="Times New Roman" w:eastAsia="Times New Roman" w:hAnsi="Times New Roman" w:cs="Times New Roman"/>
+          <w:rFonts w:ascii="Times New Roman" w:hAnsi="Times New Roman" w:eastAsia="Times New Roman" w:cs="Times New Roman"/>
           <w:sz w:val="24"/>
           <w:szCs w:val="24"/>
           <w:lang w:eastAsia="tr-TR"/>
         </w:rPr>
         <w:t xml:space="preserve"> tarafından "Kör Test" (</w:t>
       </w:r>
-      <w:proofErr w:type="spellStart"/>
-      <w:r>
-        <w:rPr>
-          <w:rFonts w:ascii="Times New Roman" w:eastAsia="Times New Roman" w:hAnsi="Times New Roman" w:cs="Times New Roman"/>
+      <w:r>
+        <w:rPr>
+          <w:rFonts w:ascii="Times New Roman" w:hAnsi="Times New Roman" w:eastAsia="Times New Roman" w:cs="Times New Roman"/>
           <w:sz w:val="24"/>
           <w:szCs w:val="24"/>
           <w:lang w:eastAsia="tr-TR"/>
         </w:rPr>
         <w:t>Blind</w:t>
       </w:r>
-      <w:proofErr w:type="spellEnd"/>
-      <w:r>
-        <w:rPr>
-          <w:rFonts w:ascii="Times New Roman" w:eastAsia="Times New Roman" w:hAnsi="Times New Roman" w:cs="Times New Roman"/>
+      <w:r>
+        <w:rPr>
+          <w:rFonts w:ascii="Times New Roman" w:hAnsi="Times New Roman" w:eastAsia="Times New Roman" w:cs="Times New Roman"/>
           <w:sz w:val="24"/>
           <w:szCs w:val="24"/>
           <w:lang w:eastAsia="tr-TR"/>
         </w:rPr>
         <w:t xml:space="preserve"> Test) yöntemiyle değerlendirilecektir. Öğretmenden; "Pedagojik Değer", "Zorluk Seviyesi" ve "Analitik Derinlik" </w:t>
       </w:r>
-      <w:proofErr w:type="gramStart"/>
-      <w:r>
-        <w:rPr>
-          <w:rFonts w:ascii="Times New Roman" w:eastAsia="Times New Roman" w:hAnsi="Times New Roman" w:cs="Times New Roman"/>
+      <w:r>
+        <w:rPr>
+          <w:rFonts w:ascii="Times New Roman" w:hAnsi="Times New Roman" w:eastAsia="Times New Roman" w:cs="Times New Roman"/>
           <w:sz w:val="24"/>
           <w:szCs w:val="24"/>
           <w:lang w:eastAsia="tr-TR"/>
         </w:rPr>
         <w:t>kriterleri</w:t>
       </w:r>
-      <w:proofErr w:type="gramEnd"/>
-      <w:r>
-        <w:rPr>
-          <w:rFonts w:ascii="Times New Roman" w:eastAsia="Times New Roman" w:hAnsi="Times New Roman" w:cs="Times New Roman"/>
+      <w:r>
+        <w:rPr>
+          <w:rFonts w:ascii="Times New Roman" w:hAnsi="Times New Roman" w:eastAsia="Times New Roman" w:cs="Times New Roman"/>
           <w:sz w:val="24"/>
           <w:szCs w:val="24"/>
           <w:lang w:eastAsia="tr-TR"/>
@@ -827,9 +845,9 @@
       </w:r>
       <w:r>
         <w:rPr>
-          <w:rFonts w:ascii="Times New Roman" w:eastAsia="Times New Roman" w:hAnsi="Times New Roman" w:cs="Times New Roman"/>
-          <w:b/>
-          <w:bCs/>
+          <w:rFonts w:ascii="Times New Roman" w:hAnsi="Times New Roman" w:eastAsia="Times New Roman" w:cs="Times New Roman"/>
+          <w:b w:val="1"/>
+          <w:bCs w:val="1"/>
           <w:sz w:val="24"/>
           <w:szCs w:val="24"/>
           <w:lang w:eastAsia="tr-TR"/>
@@ -838,7 +856,7 @@
       </w:r>
       <w:r>
         <w:rPr>
-          <w:rFonts w:ascii="Times New Roman" w:eastAsia="Times New Roman" w:hAnsi="Times New Roman" w:cs="Times New Roman"/>
+          <w:rFonts w:ascii="Times New Roman" w:hAnsi="Times New Roman" w:eastAsia="Times New Roman" w:cs="Times New Roman"/>
           <w:sz w:val="24"/>
           <w:szCs w:val="24"/>
           <w:lang w:eastAsia="tr-TR"/>
@@ -846,9 +864,474 @@
         <w:t xml:space="preserve"> bir ortalama kalite skoru hedeflenecektir.</w:t>
       </w:r>
     </w:p>
-    <w:p/>
+    <w:p>
+      <w:pPr>
+        <w:spacing w:beforeAutospacing="on" w:afterAutospacing="on" w:line="240" w:lineRule="auto"/>
+        <w:rPr>
+          <w:rFonts w:ascii="Times New Roman" w:hAnsi="Times New Roman" w:eastAsia="Times New Roman" w:cs="Times New Roman"/>
+          <w:sz w:val="24"/>
+          <w:szCs w:val="24"/>
+          <w:lang w:eastAsia="tr-TR"/>
+        </w:rPr>
+      </w:pPr>
+    </w:p>
+    <w:p>
+      <w:pPr>
+        <w:pStyle w:val="Normal"/>
+        <w:spacing w:before="240" w:beforeAutospacing="off" w:after="240" w:afterAutospacing="off"/>
+        <w:ind w:left="0"/>
+        <w:rPr>
+          <w:rFonts w:ascii="Times New Roman" w:hAnsi="Times New Roman" w:eastAsia="Times New Roman" w:cs="Times New Roman"/>
+          <w:noProof w:val="0"/>
+          <w:color w:val="000000" w:themeColor="text1" w:themeTint="FF" w:themeShade="FF"/>
+          <w:sz w:val="24"/>
+          <w:szCs w:val="24"/>
+          <w:lang w:val="tr-TR"/>
+        </w:rPr>
+      </w:pPr>
+      <w:r>
+        <w:rPr>
+          <w:rFonts w:ascii="Times New Roman" w:hAnsi="Times New Roman" w:eastAsia="Times New Roman" w:cs="Times New Roman"/>
+          <w:b w:val="1"/>
+          <w:bCs w:val="1"/>
+          <w:noProof w:val="0"/>
+          <w:color w:val="000000" w:themeColor="text1" w:themeTint="FF" w:themeShade="FF"/>
+          <w:sz w:val="24"/>
+          <w:szCs w:val="24"/>
+          <w:lang w:val="tr-TR"/>
+        </w:rPr>
+        <w:t>3. A (</w:t>
+      </w:r>
+      <w:r>
+        <w:rPr>
+          <w:rFonts w:ascii="Times New Roman" w:hAnsi="Times New Roman" w:eastAsia="Times New Roman" w:cs="Times New Roman"/>
+          <w:b w:val="1"/>
+          <w:bCs w:val="1"/>
+          <w:noProof w:val="0"/>
+          <w:color w:val="000000" w:themeColor="text1" w:themeTint="FF" w:themeShade="FF"/>
+          <w:sz w:val="24"/>
+          <w:szCs w:val="24"/>
+          <w:lang w:val="tr-TR"/>
+        </w:rPr>
+        <w:t>Achievable</w:t>
+      </w:r>
+      <w:r>
+        <w:rPr>
+          <w:rFonts w:ascii="Times New Roman" w:hAnsi="Times New Roman" w:eastAsia="Times New Roman" w:cs="Times New Roman"/>
+          <w:b w:val="1"/>
+          <w:bCs w:val="1"/>
+          <w:noProof w:val="0"/>
+          <w:color w:val="000000" w:themeColor="text1" w:themeTint="FF" w:themeShade="FF"/>
+          <w:sz w:val="24"/>
+          <w:szCs w:val="24"/>
+          <w:lang w:val="tr-TR"/>
+        </w:rPr>
+        <w:t xml:space="preserve"> - Ulaşılabilir):</w:t>
+      </w:r>
+      <w:r>
+        <w:rPr>
+          <w:rFonts w:ascii="Times New Roman" w:hAnsi="Times New Roman" w:eastAsia="Times New Roman" w:cs="Times New Roman"/>
+          <w:noProof w:val="0"/>
+          <w:color w:val="000000" w:themeColor="text1" w:themeTint="FF" w:themeShade="FF"/>
+          <w:sz w:val="24"/>
+          <w:szCs w:val="24"/>
+          <w:lang w:val="tr-TR"/>
+        </w:rPr>
+        <w:t xml:space="preserve"> Bu kaliteye ulaşmak için standart "</w:t>
+      </w:r>
+      <w:r>
+        <w:rPr>
+          <w:rFonts w:ascii="Times New Roman" w:hAnsi="Times New Roman" w:eastAsia="Times New Roman" w:cs="Times New Roman"/>
+          <w:noProof w:val="0"/>
+          <w:color w:val="000000" w:themeColor="text1" w:themeTint="FF" w:themeShade="FF"/>
+          <w:sz w:val="24"/>
+          <w:szCs w:val="24"/>
+          <w:lang w:val="tr-TR"/>
+        </w:rPr>
+        <w:t>zero-shot</w:t>
+      </w:r>
+      <w:r>
+        <w:rPr>
+          <w:rFonts w:ascii="Times New Roman" w:hAnsi="Times New Roman" w:eastAsia="Times New Roman" w:cs="Times New Roman"/>
+          <w:noProof w:val="0"/>
+          <w:color w:val="000000" w:themeColor="text1" w:themeTint="FF" w:themeShade="FF"/>
+          <w:sz w:val="24"/>
+          <w:szCs w:val="24"/>
+          <w:lang w:val="tr-TR"/>
+        </w:rPr>
+        <w:t>" istemleri (</w:t>
+      </w:r>
+      <w:r>
+        <w:rPr>
+          <w:rFonts w:ascii="Times New Roman" w:hAnsi="Times New Roman" w:eastAsia="Times New Roman" w:cs="Times New Roman"/>
+          <w:noProof w:val="0"/>
+          <w:color w:val="000000" w:themeColor="text1" w:themeTint="FF" w:themeShade="FF"/>
+          <w:sz w:val="24"/>
+          <w:szCs w:val="24"/>
+          <w:lang w:val="tr-TR"/>
+        </w:rPr>
+        <w:t>prompt</w:t>
+      </w:r>
+      <w:r>
+        <w:rPr>
+          <w:rFonts w:ascii="Times New Roman" w:hAnsi="Times New Roman" w:eastAsia="Times New Roman" w:cs="Times New Roman"/>
+          <w:noProof w:val="0"/>
+          <w:color w:val="000000" w:themeColor="text1" w:themeTint="FF" w:themeShade="FF"/>
+          <w:sz w:val="24"/>
+          <w:szCs w:val="24"/>
+          <w:lang w:val="tr-TR"/>
+        </w:rPr>
+        <w:t>) yerine RARE (</w:t>
+      </w:r>
+      <w:r>
+        <w:rPr>
+          <w:rFonts w:ascii="Times New Roman" w:hAnsi="Times New Roman" w:eastAsia="Times New Roman" w:cs="Times New Roman"/>
+          <w:noProof w:val="0"/>
+          <w:color w:val="000000" w:themeColor="text1" w:themeTint="FF" w:themeShade="FF"/>
+          <w:sz w:val="24"/>
+          <w:szCs w:val="24"/>
+          <w:lang w:val="tr-TR"/>
+        </w:rPr>
+        <w:t>Retrieval-Augmented</w:t>
+      </w:r>
+      <w:r>
+        <w:rPr>
+          <w:rFonts w:ascii="Times New Roman" w:hAnsi="Times New Roman" w:eastAsia="Times New Roman" w:cs="Times New Roman"/>
+          <w:noProof w:val="0"/>
+          <w:color w:val="000000" w:themeColor="text1" w:themeTint="FF" w:themeShade="FF"/>
+          <w:sz w:val="24"/>
+          <w:szCs w:val="24"/>
+          <w:lang w:val="tr-TR"/>
+        </w:rPr>
+        <w:t xml:space="preserve"> </w:t>
+      </w:r>
+      <w:r>
+        <w:rPr>
+          <w:rFonts w:ascii="Times New Roman" w:hAnsi="Times New Roman" w:eastAsia="Times New Roman" w:cs="Times New Roman"/>
+          <w:noProof w:val="0"/>
+          <w:color w:val="000000" w:themeColor="text1" w:themeTint="FF" w:themeShade="FF"/>
+          <w:sz w:val="24"/>
+          <w:szCs w:val="24"/>
+          <w:lang w:val="tr-TR"/>
+        </w:rPr>
+        <w:t>Generation</w:t>
+      </w:r>
+      <w:r>
+        <w:rPr>
+          <w:rFonts w:ascii="Times New Roman" w:hAnsi="Times New Roman" w:eastAsia="Times New Roman" w:cs="Times New Roman"/>
+          <w:noProof w:val="0"/>
+          <w:color w:val="000000" w:themeColor="text1" w:themeTint="FF" w:themeShade="FF"/>
+          <w:sz w:val="24"/>
+          <w:szCs w:val="24"/>
+          <w:lang w:val="tr-TR"/>
+        </w:rPr>
+        <w:t xml:space="preserve"> </w:t>
+      </w:r>
+      <w:r>
+        <w:rPr>
+          <w:rFonts w:ascii="Times New Roman" w:hAnsi="Times New Roman" w:eastAsia="Times New Roman" w:cs="Times New Roman"/>
+          <w:noProof w:val="0"/>
+          <w:color w:val="000000" w:themeColor="text1" w:themeTint="FF" w:themeShade="FF"/>
+          <w:sz w:val="24"/>
+          <w:szCs w:val="24"/>
+          <w:lang w:val="tr-TR"/>
+        </w:rPr>
+        <w:t>with</w:t>
+      </w:r>
+      <w:r>
+        <w:rPr>
+          <w:rFonts w:ascii="Times New Roman" w:hAnsi="Times New Roman" w:eastAsia="Times New Roman" w:cs="Times New Roman"/>
+          <w:noProof w:val="0"/>
+          <w:color w:val="000000" w:themeColor="text1" w:themeTint="FF" w:themeShade="FF"/>
+          <w:sz w:val="24"/>
+          <w:szCs w:val="24"/>
+          <w:lang w:val="tr-TR"/>
+        </w:rPr>
+        <w:t xml:space="preserve"> </w:t>
+      </w:r>
+      <w:r>
+        <w:rPr>
+          <w:rFonts w:ascii="Times New Roman" w:hAnsi="Times New Roman" w:eastAsia="Times New Roman" w:cs="Times New Roman"/>
+          <w:noProof w:val="0"/>
+          <w:color w:val="000000" w:themeColor="text1" w:themeTint="FF" w:themeShade="FF"/>
+          <w:sz w:val="24"/>
+          <w:szCs w:val="24"/>
+          <w:lang w:val="tr-TR"/>
+        </w:rPr>
+        <w:t>Refinement</w:t>
+      </w:r>
+      <w:r>
+        <w:rPr>
+          <w:rFonts w:ascii="Times New Roman" w:hAnsi="Times New Roman" w:eastAsia="Times New Roman" w:cs="Times New Roman"/>
+          <w:noProof w:val="0"/>
+          <w:color w:val="000000" w:themeColor="text1" w:themeTint="FF" w:themeShade="FF"/>
+          <w:sz w:val="24"/>
+          <w:szCs w:val="24"/>
+          <w:lang w:val="tr-TR"/>
+        </w:rPr>
+        <w:t>) gibi gelişmiş teknikler kullanılacaktır. Model, soruyu üretmeden önce bir "düşünce zinciri" (</w:t>
+      </w:r>
+      <w:r>
+        <w:rPr>
+          <w:rFonts w:ascii="Times New Roman" w:hAnsi="Times New Roman" w:eastAsia="Times New Roman" w:cs="Times New Roman"/>
+          <w:noProof w:val="0"/>
+          <w:color w:val="000000" w:themeColor="text1" w:themeTint="FF" w:themeShade="FF"/>
+          <w:sz w:val="24"/>
+          <w:szCs w:val="24"/>
+          <w:lang w:val="tr-TR"/>
+        </w:rPr>
+        <w:t>Chain</w:t>
+      </w:r>
+      <w:r>
+        <w:rPr>
+          <w:rFonts w:ascii="Times New Roman" w:hAnsi="Times New Roman" w:eastAsia="Times New Roman" w:cs="Times New Roman"/>
+          <w:noProof w:val="0"/>
+          <w:color w:val="000000" w:themeColor="text1" w:themeTint="FF" w:themeShade="FF"/>
+          <w:sz w:val="24"/>
+          <w:szCs w:val="24"/>
+          <w:lang w:val="tr-TR"/>
+        </w:rPr>
+        <w:t xml:space="preserve"> of </w:t>
+      </w:r>
+      <w:r>
+        <w:rPr>
+          <w:rFonts w:ascii="Times New Roman" w:hAnsi="Times New Roman" w:eastAsia="Times New Roman" w:cs="Times New Roman"/>
+          <w:noProof w:val="0"/>
+          <w:color w:val="000000" w:themeColor="text1" w:themeTint="FF" w:themeShade="FF"/>
+          <w:sz w:val="24"/>
+          <w:szCs w:val="24"/>
+          <w:lang w:val="tr-TR"/>
+        </w:rPr>
+        <w:t>Thought</w:t>
+      </w:r>
+      <w:r>
+        <w:rPr>
+          <w:rFonts w:ascii="Times New Roman" w:hAnsi="Times New Roman" w:eastAsia="Times New Roman" w:cs="Times New Roman"/>
+          <w:noProof w:val="0"/>
+          <w:color w:val="000000" w:themeColor="text1" w:themeTint="FF" w:themeShade="FF"/>
+          <w:sz w:val="24"/>
+          <w:szCs w:val="24"/>
+          <w:lang w:val="tr-TR"/>
+        </w:rPr>
+        <w:t>) oluşturarak önce kazanımı analiz edecek, ardından senaryoyu kuracak ve son olarak soruyu yazacaktır. Bu adım adım yaklaşım, hedefin teknik olarak gerçekleştirilebilir olduğunu gösterir.</w:t>
+      </w:r>
+    </w:p>
+    <w:p>
+      <w:pPr>
+        <w:pStyle w:val="Normal"/>
+        <w:spacing w:before="240" w:beforeAutospacing="off" w:after="240" w:afterAutospacing="off"/>
+        <w:ind w:left="0"/>
+        <w:rPr>
+          <w:rFonts w:ascii="Times New Roman" w:hAnsi="Times New Roman" w:eastAsia="Times New Roman" w:cs="Times New Roman"/>
+          <w:noProof w:val="0"/>
+          <w:color w:val="000000" w:themeColor="text1" w:themeTint="FF" w:themeShade="FF"/>
+          <w:sz w:val="24"/>
+          <w:szCs w:val="24"/>
+          <w:lang w:val="tr-TR"/>
+        </w:rPr>
+      </w:pPr>
+      <w:r>
+        <w:rPr>
+          <w:rFonts w:ascii="Times New Roman" w:hAnsi="Times New Roman" w:eastAsia="Times New Roman" w:cs="Times New Roman"/>
+          <w:b w:val="1"/>
+          <w:bCs w:val="1"/>
+          <w:noProof w:val="0"/>
+          <w:color w:val="000000" w:themeColor="text1" w:themeTint="FF" w:themeShade="FF"/>
+          <w:sz w:val="24"/>
+          <w:szCs w:val="24"/>
+          <w:lang w:val="tr-TR"/>
+        </w:rPr>
+        <w:t>4. R (</w:t>
+      </w:r>
+      <w:r>
+        <w:rPr>
+          <w:rFonts w:ascii="Times New Roman" w:hAnsi="Times New Roman" w:eastAsia="Times New Roman" w:cs="Times New Roman"/>
+          <w:b w:val="1"/>
+          <w:bCs w:val="1"/>
+          <w:noProof w:val="0"/>
+          <w:color w:val="000000" w:themeColor="text1" w:themeTint="FF" w:themeShade="FF"/>
+          <w:sz w:val="24"/>
+          <w:szCs w:val="24"/>
+          <w:lang w:val="tr-TR"/>
+        </w:rPr>
+        <w:t>Relevant</w:t>
+      </w:r>
+      <w:r>
+        <w:rPr>
+          <w:rFonts w:ascii="Times New Roman" w:hAnsi="Times New Roman" w:eastAsia="Times New Roman" w:cs="Times New Roman"/>
+          <w:b w:val="1"/>
+          <w:bCs w:val="1"/>
+          <w:noProof w:val="0"/>
+          <w:color w:val="000000" w:themeColor="text1" w:themeTint="FF" w:themeShade="FF"/>
+          <w:sz w:val="24"/>
+          <w:szCs w:val="24"/>
+          <w:lang w:val="tr-TR"/>
+        </w:rPr>
+        <w:t xml:space="preserve"> - İlgili/Gerçekçi):</w:t>
+      </w:r>
+      <w:r>
+        <w:rPr>
+          <w:rFonts w:ascii="Times New Roman" w:hAnsi="Times New Roman" w:eastAsia="Times New Roman" w:cs="Times New Roman"/>
+          <w:noProof w:val="0"/>
+          <w:color w:val="000000" w:themeColor="text1" w:themeTint="FF" w:themeShade="FF"/>
+          <w:sz w:val="24"/>
+          <w:szCs w:val="24"/>
+          <w:lang w:val="tr-TR"/>
+        </w:rPr>
+        <w:t xml:space="preserve"> Bu kazanım projenin varlık sebebidir (</w:t>
+      </w:r>
+      <w:r>
+        <w:rPr>
+          <w:rFonts w:ascii="Times New Roman" w:hAnsi="Times New Roman" w:eastAsia="Times New Roman" w:cs="Times New Roman"/>
+          <w:noProof w:val="0"/>
+          <w:color w:val="000000" w:themeColor="text1" w:themeTint="FF" w:themeShade="FF"/>
+          <w:sz w:val="24"/>
+          <w:szCs w:val="24"/>
+          <w:lang w:val="tr-TR"/>
+        </w:rPr>
+        <w:t>Raison</w:t>
+      </w:r>
+      <w:r>
+        <w:rPr>
+          <w:rFonts w:ascii="Times New Roman" w:hAnsi="Times New Roman" w:eastAsia="Times New Roman" w:cs="Times New Roman"/>
+          <w:noProof w:val="0"/>
+          <w:color w:val="000000" w:themeColor="text1" w:themeTint="FF" w:themeShade="FF"/>
+          <w:sz w:val="24"/>
+          <w:szCs w:val="24"/>
+          <w:lang w:val="tr-TR"/>
+        </w:rPr>
+        <w:t xml:space="preserve"> </w:t>
+      </w:r>
+      <w:r>
+        <w:rPr>
+          <w:rFonts w:ascii="Times New Roman" w:hAnsi="Times New Roman" w:eastAsia="Times New Roman" w:cs="Times New Roman"/>
+          <w:noProof w:val="0"/>
+          <w:color w:val="000000" w:themeColor="text1" w:themeTint="FF" w:themeShade="FF"/>
+          <w:sz w:val="24"/>
+          <w:szCs w:val="24"/>
+          <w:lang w:val="tr-TR"/>
+        </w:rPr>
+        <w:t>d'être</w:t>
+      </w:r>
+      <w:r>
+        <w:rPr>
+          <w:rFonts w:ascii="Times New Roman" w:hAnsi="Times New Roman" w:eastAsia="Times New Roman" w:cs="Times New Roman"/>
+          <w:noProof w:val="0"/>
+          <w:color w:val="000000" w:themeColor="text1" w:themeTint="FF" w:themeShade="FF"/>
+          <w:sz w:val="24"/>
+          <w:szCs w:val="24"/>
+          <w:lang w:val="tr-TR"/>
+        </w:rPr>
+        <w:t>). Eğer sistem, internette zaten bulunan soruları kopyalarsa veya mantık hatası içeren sorular üretirse, bir "eğitim teknolojisi" ürünü olarak değerini kaybeder. Kullanıcı güvenini kazanmak ve sistemin gerçekten "akıllı" olduğunu kanıtlamak için bu kalite standardı zorunludur.</w:t>
+      </w:r>
+    </w:p>
+    <w:p>
+      <w:pPr>
+        <w:pStyle w:val="Normal"/>
+        <w:spacing w:before="240" w:beforeAutospacing="off" w:after="240" w:afterAutospacing="off"/>
+        <w:ind w:left="0"/>
+        <w:rPr>
+          <w:rFonts w:ascii="Times New Roman" w:hAnsi="Times New Roman" w:eastAsia="Times New Roman" w:cs="Times New Roman"/>
+          <w:noProof w:val="0"/>
+          <w:color w:val="000000" w:themeColor="text1" w:themeTint="FF" w:themeShade="FF"/>
+          <w:sz w:val="24"/>
+          <w:szCs w:val="24"/>
+          <w:lang w:val="tr-TR"/>
+        </w:rPr>
+      </w:pPr>
+      <w:r>
+        <w:rPr>
+          <w:rFonts w:ascii="Times New Roman" w:hAnsi="Times New Roman" w:eastAsia="Times New Roman" w:cs="Times New Roman"/>
+          <w:b w:val="1"/>
+          <w:bCs w:val="1"/>
+          <w:noProof w:val="0"/>
+          <w:color w:val="000000" w:themeColor="text1" w:themeTint="FF" w:themeShade="FF"/>
+          <w:sz w:val="24"/>
+          <w:szCs w:val="24"/>
+          <w:lang w:val="tr-TR"/>
+        </w:rPr>
+        <w:t>5. T (Time-</w:t>
+      </w:r>
+      <w:r>
+        <w:rPr>
+          <w:rFonts w:ascii="Times New Roman" w:hAnsi="Times New Roman" w:eastAsia="Times New Roman" w:cs="Times New Roman"/>
+          <w:b w:val="1"/>
+          <w:bCs w:val="1"/>
+          <w:noProof w:val="0"/>
+          <w:color w:val="000000" w:themeColor="text1" w:themeTint="FF" w:themeShade="FF"/>
+          <w:sz w:val="24"/>
+          <w:szCs w:val="24"/>
+          <w:lang w:val="tr-TR"/>
+        </w:rPr>
+        <w:t>bound</w:t>
+      </w:r>
+      <w:r>
+        <w:rPr>
+          <w:rFonts w:ascii="Times New Roman" w:hAnsi="Times New Roman" w:eastAsia="Times New Roman" w:cs="Times New Roman"/>
+          <w:b w:val="1"/>
+          <w:bCs w:val="1"/>
+          <w:noProof w:val="0"/>
+          <w:color w:val="000000" w:themeColor="text1" w:themeTint="FF" w:themeShade="FF"/>
+          <w:sz w:val="24"/>
+          <w:szCs w:val="24"/>
+          <w:lang w:val="tr-TR"/>
+        </w:rPr>
+        <w:t xml:space="preserve"> - Zamanlı):</w:t>
+      </w:r>
+      <w:r>
+        <w:rPr>
+          <w:rFonts w:ascii="Times New Roman" w:hAnsi="Times New Roman" w:eastAsia="Times New Roman" w:cs="Times New Roman"/>
+          <w:noProof w:val="0"/>
+          <w:color w:val="000000" w:themeColor="text1" w:themeTint="FF" w:themeShade="FF"/>
+          <w:sz w:val="24"/>
+          <w:szCs w:val="24"/>
+          <w:lang w:val="tr-TR"/>
+        </w:rPr>
+        <w:t xml:space="preserve"> Bu kritik geliştirme süreci, projenin erken aşamasında, vizeden sonraki ikinci haftanın bitimine (03.12.2025) kadar tamamlanarak test aşamasına hazır hale getirilecektir.</w:t>
+      </w:r>
+    </w:p>
+    <w:p>
+      <w:pPr>
+        <w:spacing w:before="240" w:beforeAutospacing="off" w:after="240" w:afterAutospacing="off"/>
+      </w:pPr>
+      <w:r>
+        <w:rPr>
+          <w:rFonts w:ascii="Times New Roman" w:hAnsi="Times New Roman" w:eastAsia="Times New Roman" w:cs="Times New Roman"/>
+          <w:b w:val="1"/>
+          <w:bCs w:val="1"/>
+          <w:noProof w:val="0"/>
+          <w:color w:val="000000" w:themeColor="text1" w:themeTint="FF" w:themeShade="FF"/>
+          <w:sz w:val="24"/>
+          <w:szCs w:val="24"/>
+          <w:lang w:val="tr-TR"/>
+        </w:rPr>
+        <w:t>Genel Açıklama:</w:t>
+      </w:r>
+      <w:r>
+        <w:rPr>
+          <w:rFonts w:ascii="Times New Roman" w:hAnsi="Times New Roman" w:eastAsia="Times New Roman" w:cs="Times New Roman"/>
+          <w:noProof w:val="0"/>
+          <w:color w:val="000000" w:themeColor="text1" w:themeTint="FF" w:themeShade="FF"/>
+          <w:sz w:val="24"/>
+          <w:szCs w:val="24"/>
+          <w:lang w:val="tr-TR"/>
+        </w:rPr>
+        <w:t xml:space="preserve"> Bu kazanım paketi, projenin "beyin takımını" oluşturmaktadır. Geliştirilen yapay zeka modelinin, basit bir metin üretecinden öteye geçerek, Milli Eğitim Bakanlığı'nın ölçme ve değerlendirme standartlarına sahip yetkin bir "soru yazarı" kimliğine bürünmesi hedeflenmektedir. Başarı, sadece kodun çalışmasıyla değil; üretilen içeriğin bir eğitimci tarafından onaylanacak kadar kaliteli, özgün ve sınav formatına uygun olmasıyla tanımlanmıştır. Bu modül, projenin akademik değerini belirleyen en kritik bileşendir.</w:t>
+      </w:r>
+    </w:p>
+    <w:p>
+      <w:pPr>
+        <w:spacing w:beforeAutospacing="on" w:afterAutospacing="on" w:line="240" w:lineRule="auto"/>
+        <w:rPr>
+          <w:rFonts w:ascii="Times New Roman" w:hAnsi="Times New Roman" w:eastAsia="Times New Roman" w:cs="Times New Roman"/>
+          <w:sz w:val="24"/>
+          <w:szCs w:val="24"/>
+          <w:lang w:eastAsia="tr-TR"/>
+        </w:rPr>
+      </w:pPr>
+    </w:p>
     <w:sectPr>
-      <w:pgSz w:w="11906" w:h="16838"/>
+      <w:pgSz w:w="11906" w:h="16838" w:orient="portrait"/>
       <w:pgMar w:top="1417" w:right="1417" w:bottom="1417" w:left="1417" w:header="708" w:footer="708" w:gutter="0"/>
       <w:cols w:space="708"/>
       <w:docGrid w:linePitch="360"/>
@@ -859,6 +1342,118 @@
 
 <file path=word/numbering.xml><?xml version="1.0" encoding="utf-8"?>
 <w:numbering xmlns:wpc="http://schemas.microsoft.com/office/word/2010/wordprocessingCanvas" xmlns:cx="http://schemas.microsoft.com/office/drawing/2014/chartex" xmlns:mc="http://schemas.openxmlformats.org/markup-compatibility/2006" xmlns:o="urn:schemas-microsoft-com:office:office" xmlns:r="http://schemas.openxmlformats.org/officeDocument/2006/relationships" xmlns:m="http://schemas.openxmlformats.org/officeDocument/2006/math" xmlns:v="urn:schemas-microsoft-com:vml" xmlns:wp14="http://schemas.microsoft.com/office/word/2010/wordprocessingDrawing" xmlns:wp="http://schemas.openxmlformats.org/drawingml/2006/wordprocessingDrawing" xmlns:w10="urn:schemas-microsoft-com:office:word" xmlns:w="http://schemas.openxmlformats.org/wordprocessingml/2006/main" xmlns:w14="http://schemas.microsoft.com/office/word/2010/wordml" xmlns:w15="http://schemas.microsoft.com/office/word/2012/wordml" xmlns:w16se="http://schemas.microsoft.com/office/word/2015/wordml/symex" xmlns:wpg="http://schemas.microsoft.com/office/word/2010/wordprocessingGroup" xmlns:wpi="http://schemas.microsoft.com/office/word/2010/wordprocessingInk" xmlns:wne="http://schemas.microsoft.com/office/word/2006/wordml" xmlns:wps="http://schemas.microsoft.com/office/word/2010/wordprocessingShape" mc:Ignorable="w14 w15 w16se wp14">
+  <w:abstractNum xmlns:w="http://schemas.openxmlformats.org/wordprocessingml/2006/main" w:abstractNumId="1">
+    <w:nsid w:val="56eab935"/>
+    <w:multiLevelType xmlns:w="http://schemas.openxmlformats.org/wordprocessingml/2006/main" w:val="hybridMultilevel"/>
+    <w:lvl xmlns:w="http://schemas.openxmlformats.org/wordprocessingml/2006/main" w:ilvl="0">
+      <w:start w:val="1"/>
+      <w:numFmt w:val="bullet"/>
+      <w:lvlText w:val=""/>
+      <w:lvlJc w:val="left"/>
+      <w:pPr>
+        <w:ind w:left="720" w:hanging="360"/>
+      </w:pPr>
+      <w:rPr>
+        <w:rFonts w:hint="default" w:ascii="Symbol" w:hAnsi="Symbol"/>
+      </w:rPr>
+    </w:lvl>
+    <w:lvl xmlns:w="http://schemas.openxmlformats.org/wordprocessingml/2006/main" w:ilvl="1">
+      <w:start w:val="1"/>
+      <w:numFmt w:val="bullet"/>
+      <w:lvlText w:val="o"/>
+      <w:lvlJc w:val="left"/>
+      <w:pPr>
+        <w:ind w:left="1440" w:hanging="360"/>
+      </w:pPr>
+      <w:rPr>
+        <w:rFonts w:hint="default" w:ascii="Courier New" w:hAnsi="Courier New"/>
+      </w:rPr>
+    </w:lvl>
+    <w:lvl xmlns:w="http://schemas.openxmlformats.org/wordprocessingml/2006/main" w:ilvl="2">
+      <w:start w:val="1"/>
+      <w:numFmt w:val="bullet"/>
+      <w:lvlText w:val=""/>
+      <w:lvlJc w:val="left"/>
+      <w:pPr>
+        <w:ind w:left="2160" w:hanging="360"/>
+      </w:pPr>
+      <w:rPr>
+        <w:rFonts w:hint="default" w:ascii="Wingdings" w:hAnsi="Wingdings"/>
+      </w:rPr>
+    </w:lvl>
+    <w:lvl xmlns:w="http://schemas.openxmlformats.org/wordprocessingml/2006/main" w:ilvl="3">
+      <w:start w:val="1"/>
+      <w:numFmt w:val="bullet"/>
+      <w:lvlText w:val=""/>
+      <w:lvlJc w:val="left"/>
+      <w:pPr>
+        <w:ind w:left="2880" w:hanging="360"/>
+      </w:pPr>
+      <w:rPr>
+        <w:rFonts w:hint="default" w:ascii="Symbol" w:hAnsi="Symbol"/>
+      </w:rPr>
+    </w:lvl>
+    <w:lvl xmlns:w="http://schemas.openxmlformats.org/wordprocessingml/2006/main" w:ilvl="4">
+      <w:start w:val="1"/>
+      <w:numFmt w:val="bullet"/>
+      <w:lvlText w:val="o"/>
+      <w:lvlJc w:val="left"/>
+      <w:pPr>
+        <w:ind w:left="3600" w:hanging="360"/>
+      </w:pPr>
+      <w:rPr>
+        <w:rFonts w:hint="default" w:ascii="Courier New" w:hAnsi="Courier New"/>
+      </w:rPr>
+    </w:lvl>
+    <w:lvl xmlns:w="http://schemas.openxmlformats.org/wordprocessingml/2006/main" w:ilvl="5">
+      <w:start w:val="1"/>
+      <w:numFmt w:val="bullet"/>
+      <w:lvlText w:val=""/>
+      <w:lvlJc w:val="left"/>
+      <w:pPr>
+        <w:ind w:left="4320" w:hanging="360"/>
+      </w:pPr>
+      <w:rPr>
+        <w:rFonts w:hint="default" w:ascii="Wingdings" w:hAnsi="Wingdings"/>
+      </w:rPr>
+    </w:lvl>
+    <w:lvl xmlns:w="http://schemas.openxmlformats.org/wordprocessingml/2006/main" w:ilvl="6">
+      <w:start w:val="1"/>
+      <w:numFmt w:val="bullet"/>
+      <w:lvlText w:val=""/>
+      <w:lvlJc w:val="left"/>
+      <w:pPr>
+        <w:ind w:left="5040" w:hanging="360"/>
+      </w:pPr>
+      <w:rPr>
+        <w:rFonts w:hint="default" w:ascii="Symbol" w:hAnsi="Symbol"/>
+      </w:rPr>
+    </w:lvl>
+    <w:lvl xmlns:w="http://schemas.openxmlformats.org/wordprocessingml/2006/main" w:ilvl="7">
+      <w:start w:val="1"/>
+      <w:numFmt w:val="bullet"/>
+      <w:lvlText w:val="o"/>
+      <w:lvlJc w:val="left"/>
+      <w:pPr>
+        <w:ind w:left="5760" w:hanging="360"/>
+      </w:pPr>
+      <w:rPr>
+        <w:rFonts w:hint="default" w:ascii="Courier New" w:hAnsi="Courier New"/>
+      </w:rPr>
+    </w:lvl>
+    <w:lvl xmlns:w="http://schemas.openxmlformats.org/wordprocessingml/2006/main" w:ilvl="8">
+      <w:start w:val="1"/>
+      <w:numFmt w:val="bullet"/>
+      <w:lvlText w:val=""/>
+      <w:lvlJc w:val="left"/>
+      <w:pPr>
+        <w:ind w:left="6480" w:hanging="360"/>
+      </w:pPr>
+      <w:rPr>
+        <w:rFonts w:hint="default" w:ascii="Wingdings" w:hAnsi="Wingdings"/>
+      </w:rPr>
+    </w:lvl>
+  </w:abstractNum>
   <w:abstractNum w:abstractNumId="0" w15:restartNumberingAfterBreak="0">
     <w:nsid w:val="2ED027A2"/>
     <w:multiLevelType w:val="multilevel"/>
@@ -875,7 +1470,7 @@
         <w:ind w:left="720" w:hanging="360"/>
       </w:pPr>
       <w:rPr>
-        <w:rFonts w:ascii="Symbol" w:hAnsi="Symbol" w:hint="default"/>
+        <w:rFonts w:hint="default" w:ascii="Symbol" w:hAnsi="Symbol"/>
         <w:sz w:val="20"/>
       </w:rPr>
     </w:lvl>
@@ -891,7 +1486,7 @@
         <w:ind w:left="1440" w:hanging="360"/>
       </w:pPr>
       <w:rPr>
-        <w:rFonts w:ascii="Courier New" w:hAnsi="Courier New" w:hint="default"/>
+        <w:rFonts w:hint="default" w:ascii="Courier New" w:hAnsi="Courier New"/>
         <w:sz w:val="20"/>
       </w:rPr>
     </w:lvl>
@@ -907,7 +1502,7 @@
         <w:ind w:left="2160" w:hanging="360"/>
       </w:pPr>
       <w:rPr>
-        <w:rFonts w:ascii="Wingdings" w:hAnsi="Wingdings" w:hint="default"/>
+        <w:rFonts w:hint="default" w:ascii="Wingdings" w:hAnsi="Wingdings"/>
         <w:sz w:val="20"/>
       </w:rPr>
     </w:lvl>
@@ -923,7 +1518,7 @@
         <w:ind w:left="2880" w:hanging="360"/>
       </w:pPr>
       <w:rPr>
-        <w:rFonts w:ascii="Wingdings" w:hAnsi="Wingdings" w:hint="default"/>
+        <w:rFonts w:hint="default" w:ascii="Wingdings" w:hAnsi="Wingdings"/>
         <w:sz w:val="20"/>
       </w:rPr>
     </w:lvl>
@@ -939,7 +1534,7 @@
         <w:ind w:left="3600" w:hanging="360"/>
       </w:pPr>
       <w:rPr>
-        <w:rFonts w:ascii="Wingdings" w:hAnsi="Wingdings" w:hint="default"/>
+        <w:rFonts w:hint="default" w:ascii="Wingdings" w:hAnsi="Wingdings"/>
         <w:sz w:val="20"/>
       </w:rPr>
     </w:lvl>
@@ -955,7 +1550,7 @@
         <w:ind w:left="4320" w:hanging="360"/>
       </w:pPr>
       <w:rPr>
-        <w:rFonts w:ascii="Wingdings" w:hAnsi="Wingdings" w:hint="default"/>
+        <w:rFonts w:hint="default" w:ascii="Wingdings" w:hAnsi="Wingdings"/>
         <w:sz w:val="20"/>
       </w:rPr>
     </w:lvl>
@@ -971,7 +1566,7 @@
         <w:ind w:left="5040" w:hanging="360"/>
       </w:pPr>
       <w:rPr>
-        <w:rFonts w:ascii="Wingdings" w:hAnsi="Wingdings" w:hint="default"/>
+        <w:rFonts w:hint="default" w:ascii="Wingdings" w:hAnsi="Wingdings"/>
         <w:sz w:val="20"/>
       </w:rPr>
     </w:lvl>
@@ -987,7 +1582,7 @@
         <w:ind w:left="5760" w:hanging="360"/>
       </w:pPr>
       <w:rPr>
-        <w:rFonts w:ascii="Wingdings" w:hAnsi="Wingdings" w:hint="default"/>
+        <w:rFonts w:hint="default" w:ascii="Wingdings" w:hAnsi="Wingdings"/>
         <w:sz w:val="20"/>
       </w:rPr>
     </w:lvl>
@@ -1003,11 +1598,14 @@
         <w:ind w:left="6480" w:hanging="360"/>
       </w:pPr>
       <w:rPr>
-        <w:rFonts w:ascii="Wingdings" w:hAnsi="Wingdings" w:hint="default"/>
+        <w:rFonts w:hint="default" w:ascii="Wingdings" w:hAnsi="Wingdings"/>
         <w:sz w:val="20"/>
       </w:rPr>
     </w:lvl>
   </w:abstractNum>
+  <w:num w:numId="2">
+    <w:abstractNumId w:val="1"/>
+  </w:num>
   <w:num w:numId="1">
     <w:abstractNumId w:val="0"/>
   </w:num>
@@ -1015,11 +1613,11 @@
 </file>
 
 <file path=word/styles.xml><?xml version="1.0" encoding="utf-8"?>
-<w:styles xmlns:mc="http://schemas.openxmlformats.org/markup-compatibility/2006" xmlns:r="http://schemas.openxmlformats.org/officeDocument/2006/relationships" xmlns:w="http://schemas.openxmlformats.org/wordprocessingml/2006/main" xmlns:w14="http://schemas.microsoft.com/office/word/2010/wordml" xmlns:w15="http://schemas.microsoft.com/office/word/2012/wordml" xmlns:w16se="http://schemas.microsoft.com/office/word/2015/wordml/symex" mc:Ignorable="w14 w15 w16se">
+<w:styles xmlns:wp14="http://schemas.microsoft.com/office/word/2010/wordprocessingDrawing" xmlns:mc="http://schemas.openxmlformats.org/markup-compatibility/2006" xmlns:r="http://schemas.openxmlformats.org/officeDocument/2006/relationships" xmlns:w="http://schemas.openxmlformats.org/wordprocessingml/2006/main" xmlns:w14="http://schemas.microsoft.com/office/word/2010/wordml" xmlns:w15="http://schemas.microsoft.com/office/word/2012/wordml" xmlns:w16se="http://schemas.microsoft.com/office/word/2015/wordml/symex" mc:Ignorable="w14 w15 w16se wp14">
   <w:docDefaults>
     <w:rPrDefault>
       <w:rPr>
-        <w:rFonts w:asciiTheme="minorHAnsi" w:eastAsiaTheme="minorHAnsi" w:hAnsiTheme="minorHAnsi" w:cstheme="minorBidi"/>
+        <w:rFonts w:asciiTheme="minorHAnsi" w:hAnsiTheme="minorHAnsi" w:eastAsiaTheme="minorHAnsi" w:cstheme="minorBidi"/>
         <w:sz w:val="22"/>
         <w:szCs w:val="22"/>
         <w:lang w:val="tr-TR" w:eastAsia="en-US" w:bidi="ar-SA"/>
@@ -1034,14 +1632,14 @@
   <w:latentStyles w:defLockedState="0" w:defUIPriority="99" w:defSemiHidden="0" w:defUnhideWhenUsed="0" w:defQFormat="0" w:count="371">
     <w:lsdException w:name="Normal" w:uiPriority="0" w:qFormat="1"/>
     <w:lsdException w:name="heading 1" w:uiPriority="9" w:qFormat="1"/>
-    <w:lsdException w:name="heading 2" w:semiHidden="1" w:uiPriority="9" w:unhideWhenUsed="1" w:qFormat="1"/>
-    <w:lsdException w:name="heading 3" w:semiHidden="1" w:uiPriority="9" w:unhideWhenUsed="1" w:qFormat="1"/>
-    <w:lsdException w:name="heading 4" w:semiHidden="1" w:uiPriority="9" w:unhideWhenUsed="1" w:qFormat="1"/>
-    <w:lsdException w:name="heading 5" w:semiHidden="1" w:uiPriority="9" w:unhideWhenUsed="1" w:qFormat="1"/>
-    <w:lsdException w:name="heading 6" w:semiHidden="1" w:uiPriority="9" w:unhideWhenUsed="1" w:qFormat="1"/>
-    <w:lsdException w:name="heading 7" w:semiHidden="1" w:uiPriority="9" w:unhideWhenUsed="1" w:qFormat="1"/>
-    <w:lsdException w:name="heading 8" w:semiHidden="1" w:uiPriority="9" w:unhideWhenUsed="1" w:qFormat="1"/>
-    <w:lsdException w:name="heading 9" w:semiHidden="1" w:uiPriority="9" w:unhideWhenUsed="1" w:qFormat="1"/>
+    <w:lsdException w:name="heading 2" w:uiPriority="9" w:semiHidden="1" w:unhideWhenUsed="1" w:qFormat="1"/>
+    <w:lsdException w:name="heading 3" w:uiPriority="9" w:semiHidden="1" w:unhideWhenUsed="1" w:qFormat="1"/>
+    <w:lsdException w:name="heading 4" w:uiPriority="9" w:semiHidden="1" w:unhideWhenUsed="1" w:qFormat="1"/>
+    <w:lsdException w:name="heading 5" w:uiPriority="9" w:semiHidden="1" w:unhideWhenUsed="1" w:qFormat="1"/>
+    <w:lsdException w:name="heading 6" w:uiPriority="9" w:semiHidden="1" w:unhideWhenUsed="1" w:qFormat="1"/>
+    <w:lsdException w:name="heading 7" w:uiPriority="9" w:semiHidden="1" w:unhideWhenUsed="1" w:qFormat="1"/>
+    <w:lsdException w:name="heading 8" w:uiPriority="9" w:semiHidden="1" w:unhideWhenUsed="1" w:qFormat="1"/>
+    <w:lsdException w:name="heading 9" w:uiPriority="9" w:semiHidden="1" w:unhideWhenUsed="1" w:qFormat="1"/>
     <w:lsdException w:name="index 1" w:semiHidden="1" w:unhideWhenUsed="1"/>
     <w:lsdException w:name="index 2" w:semiHidden="1" w:unhideWhenUsed="1"/>
     <w:lsdException w:name="index 3" w:semiHidden="1" w:unhideWhenUsed="1"/>
@@ -1051,22 +1649,22 @@
     <w:lsdException w:name="index 7" w:semiHidden="1" w:unhideWhenUsed="1"/>
     <w:lsdException w:name="index 8" w:semiHidden="1" w:unhideWhenUsed="1"/>
     <w:lsdException w:name="index 9" w:semiHidden="1" w:unhideWhenUsed="1"/>
-    <w:lsdException w:name="toc 1" w:semiHidden="1" w:uiPriority="39" w:unhideWhenUsed="1"/>
-    <w:lsdException w:name="toc 2" w:semiHidden="1" w:uiPriority="39" w:unhideWhenUsed="1"/>
-    <w:lsdException w:name="toc 3" w:semiHidden="1" w:uiPriority="39" w:unhideWhenUsed="1"/>
-    <w:lsdException w:name="toc 4" w:semiHidden="1" w:uiPriority="39" w:unhideWhenUsed="1"/>
-    <w:lsdException w:name="toc 5" w:semiHidden="1" w:uiPriority="39" w:unhideWhenUsed="1"/>
-    <w:lsdException w:name="toc 6" w:semiHidden="1" w:uiPriority="39" w:unhideWhenUsed="1"/>
-    <w:lsdException w:name="toc 7" w:semiHidden="1" w:uiPriority="39" w:unhideWhenUsed="1"/>
-    <w:lsdException w:name="toc 8" w:semiHidden="1" w:uiPriority="39" w:unhideWhenUsed="1"/>
-    <w:lsdException w:name="toc 9" w:semiHidden="1" w:uiPriority="39" w:unhideWhenUsed="1"/>
+    <w:lsdException w:name="toc 1" w:uiPriority="39" w:semiHidden="1" w:unhideWhenUsed="1"/>
+    <w:lsdException w:name="toc 2" w:uiPriority="39" w:semiHidden="1" w:unhideWhenUsed="1"/>
+    <w:lsdException w:name="toc 3" w:uiPriority="39" w:semiHidden="1" w:unhideWhenUsed="1"/>
+    <w:lsdException w:name="toc 4" w:uiPriority="39" w:semiHidden="1" w:unhideWhenUsed="1"/>
+    <w:lsdException w:name="toc 5" w:uiPriority="39" w:semiHidden="1" w:unhideWhenUsed="1"/>
+    <w:lsdException w:name="toc 6" w:uiPriority="39" w:semiHidden="1" w:unhideWhenUsed="1"/>
+    <w:lsdException w:name="toc 7" w:uiPriority="39" w:semiHidden="1" w:unhideWhenUsed="1"/>
+    <w:lsdException w:name="toc 8" w:uiPriority="39" w:semiHidden="1" w:unhideWhenUsed="1"/>
+    <w:lsdException w:name="toc 9" w:uiPriority="39" w:semiHidden="1" w:unhideWhenUsed="1"/>
     <w:lsdException w:name="Normal Indent" w:semiHidden="1" w:unhideWhenUsed="1"/>
     <w:lsdException w:name="footnote text" w:semiHidden="1" w:unhideWhenUsed="1"/>
     <w:lsdException w:name="annotation text" w:semiHidden="1" w:unhideWhenUsed="1"/>
     <w:lsdException w:name="header" w:semiHidden="1" w:unhideWhenUsed="1"/>
     <w:lsdException w:name="footer" w:semiHidden="1" w:unhideWhenUsed="1"/>
     <w:lsdException w:name="index heading" w:semiHidden="1" w:unhideWhenUsed="1"/>
-    <w:lsdException w:name="caption" w:semiHidden="1" w:uiPriority="35" w:unhideWhenUsed="1" w:qFormat="1"/>
+    <w:lsdException w:name="caption" w:uiPriority="35" w:semiHidden="1" w:unhideWhenUsed="1" w:qFormat="1"/>
     <w:lsdException w:name="table of figures" w:semiHidden="1" w:unhideWhenUsed="1"/>
     <w:lsdException w:name="envelope address" w:semiHidden="1" w:unhideWhenUsed="1"/>
     <w:lsdException w:name="envelope return" w:semiHidden="1" w:unhideWhenUsed="1"/>
@@ -1097,7 +1695,7 @@
     <w:lsdException w:name="Title" w:uiPriority="10" w:qFormat="1"/>
     <w:lsdException w:name="Closing" w:semiHidden="1" w:unhideWhenUsed="1"/>
     <w:lsdException w:name="Signature" w:semiHidden="1" w:unhideWhenUsed="1"/>
-    <w:lsdException w:name="Default Paragraph Font" w:semiHidden="1" w:uiPriority="1" w:unhideWhenUsed="1"/>
+    <w:lsdException w:name="Default Paragraph Font" w:uiPriority="1" w:semiHidden="1" w:unhideWhenUsed="1"/>
     <w:lsdException w:name="Body Text" w:semiHidden="1" w:unhideWhenUsed="1"/>
     <w:lsdException w:name="Body Text Indent" w:semiHidden="1" w:unhideWhenUsed="1"/>
     <w:lsdException w:name="List Continue" w:semiHidden="1" w:unhideWhenUsed="1"/>
@@ -1297,8 +1895,8 @@
     <w:lsdException w:name="Subtle Reference" w:uiPriority="31" w:qFormat="1"/>
     <w:lsdException w:name="Intense Reference" w:uiPriority="32" w:qFormat="1"/>
     <w:lsdException w:name="Book Title" w:uiPriority="33" w:qFormat="1"/>
-    <w:lsdException w:name="Bibliography" w:semiHidden="1" w:uiPriority="37" w:unhideWhenUsed="1"/>
-    <w:lsdException w:name="TOC Heading" w:semiHidden="1" w:uiPriority="39" w:unhideWhenUsed="1" w:qFormat="1"/>
+    <w:lsdException w:name="Bibliography" w:uiPriority="37" w:semiHidden="1" w:unhideWhenUsed="1"/>
+    <w:lsdException w:name="TOC Heading" w:uiPriority="39" w:semiHidden="1" w:unhideWhenUsed="1" w:qFormat="1"/>
     <w:lsdException w:name="Plain Table 1" w:uiPriority="41"/>
     <w:lsdException w:name="Plain Table 2" w:uiPriority="42"/>
     <w:lsdException w:name="Plain Table 3" w:uiPriority="43"/>
@@ -1404,7 +2002,7 @@
     <w:lsdException w:name="List Table 6 Colorful Accent 6" w:uiPriority="51"/>
     <w:lsdException w:name="List Table 7 Colorful Accent 6" w:uiPriority="52"/>
   </w:latentStyles>
-  <w:style w:type="paragraph" w:default="1" w:styleId="Normal">
+  <w:style w:type="paragraph" w:styleId="Normal" w:default="1">
     <w:name w:val="Normal"/>
     <w:qFormat/>
   </w:style>
@@ -1420,7 +2018,7 @@
       <w:outlineLvl w:val="2"/>
     </w:pPr>
     <w:rPr>
-      <w:rFonts w:ascii="Times New Roman" w:eastAsia="Times New Roman" w:hAnsi="Times New Roman" w:cs="Times New Roman"/>
+      <w:rFonts w:ascii="Times New Roman" w:hAnsi="Times New Roman" w:eastAsia="Times New Roman" w:cs="Times New Roman"/>
       <w:b/>
       <w:bCs/>
       <w:sz w:val="27"/>
@@ -1440,7 +2038,7 @@
       <w:outlineLvl w:val="3"/>
     </w:pPr>
     <w:rPr>
-      <w:rFonts w:ascii="Times New Roman" w:eastAsia="Times New Roman" w:hAnsi="Times New Roman" w:cs="Times New Roman"/>
+      <w:rFonts w:ascii="Times New Roman" w:hAnsi="Times New Roman" w:eastAsia="Times New Roman" w:cs="Times New Roman"/>
       <w:b/>
       <w:bCs/>
       <w:sz w:val="24"/>
@@ -1448,13 +2046,13 @@
       <w:lang w:eastAsia="tr-TR"/>
     </w:rPr>
   </w:style>
-  <w:style w:type="character" w:default="1" w:styleId="VarsaylanParagrafYazTipi">
+  <w:style w:type="character" w:styleId="VarsaylanParagrafYazTipi" w:default="1">
     <w:name w:val="Default Paragraph Font"/>
     <w:uiPriority w:val="1"/>
     <w:semiHidden/>
     <w:unhideWhenUsed/>
   </w:style>
-  <w:style w:type="table" w:default="1" w:styleId="NormalTablo">
+  <w:style w:type="table" w:styleId="NormalTablo" w:default="1">
     <w:name w:val="Normal Table"/>
     <w:uiPriority w:val="99"/>
     <w:semiHidden/>
@@ -1469,20 +2067,20 @@
       </w:tblCellMar>
     </w:tblPr>
   </w:style>
-  <w:style w:type="numbering" w:default="1" w:styleId="ListeYok">
+  <w:style w:type="numbering" w:styleId="ListeYok" w:default="1">
     <w:name w:val="No List"/>
     <w:uiPriority w:val="99"/>
     <w:semiHidden/>
     <w:unhideWhenUsed/>
   </w:style>
-  <w:style w:type="character" w:customStyle="1" w:styleId="Balk3Char">
+  <w:style w:type="character" w:styleId="Balk3Char" w:customStyle="1">
     <w:name w:val="Başlık 3 Char"/>
     <w:basedOn w:val="VarsaylanParagrafYazTipi"/>
     <w:link w:val="Balk3"/>
     <w:uiPriority w:val="9"/>
     <w:rsid w:val="00050C9F"/>
     <w:rPr>
-      <w:rFonts w:ascii="Times New Roman" w:eastAsia="Times New Roman" w:hAnsi="Times New Roman" w:cs="Times New Roman"/>
+      <w:rFonts w:ascii="Times New Roman" w:hAnsi="Times New Roman" w:eastAsia="Times New Roman" w:cs="Times New Roman"/>
       <w:b/>
       <w:bCs/>
       <w:sz w:val="27"/>
@@ -1490,14 +2088,14 @@
       <w:lang w:eastAsia="tr-TR"/>
     </w:rPr>
   </w:style>
-  <w:style w:type="character" w:customStyle="1" w:styleId="Balk4Char">
+  <w:style w:type="character" w:styleId="Balk4Char" w:customStyle="1">
     <w:name w:val="Başlık 4 Char"/>
     <w:basedOn w:val="VarsaylanParagrafYazTipi"/>
     <w:link w:val="Balk4"/>
     <w:uiPriority w:val="9"/>
     <w:rsid w:val="00050C9F"/>
     <w:rPr>
-      <w:rFonts w:ascii="Times New Roman" w:eastAsia="Times New Roman" w:hAnsi="Times New Roman" w:cs="Times New Roman"/>
+      <w:rFonts w:ascii="Times New Roman" w:hAnsi="Times New Roman" w:eastAsia="Times New Roman" w:cs="Times New Roman"/>
       <w:b/>
       <w:bCs/>
       <w:sz w:val="24"/>
@@ -1516,7 +2114,7 @@
       <w:spacing w:before="100" w:beforeAutospacing="1" w:after="100" w:afterAutospacing="1" w:line="240" w:lineRule="auto"/>
     </w:pPr>
     <w:rPr>
-      <w:rFonts w:ascii="Times New Roman" w:eastAsia="Times New Roman" w:hAnsi="Times New Roman" w:cs="Times New Roman"/>
+      <w:rFonts w:ascii="Times New Roman" w:hAnsi="Times New Roman" w:eastAsia="Times New Roman" w:cs="Times New Roman"/>
       <w:sz w:val="24"/>
       <w:szCs w:val="24"/>
       <w:lang w:eastAsia="tr-TR"/>
@@ -1526,7 +2124,7 @@
 </file>
 
 <file path=word/theme/theme1.xml><?xml version="1.0" encoding="utf-8"?>
-<a:theme xmlns:a="http://schemas.openxmlformats.org/drawingml/2006/main" name="Office Teması">
+<a:theme xmlns:a="http://schemas.openxmlformats.org/drawingml/2006/main" xmlns:thm15="http://schemas.microsoft.com/office/thememl/2012/main" name="Office Teması">
   <a:themeElements>
     <a:clrScheme name="Office">
       <a:dk1>

</xml_diff>